<commit_message>
updated report lab2-3 CCP
</commit_message>
<xml_diff>
--- a/CCP/lab2_3/lab2-3.docx
+++ b/CCP/lab2_3/lab2-3.docx
@@ -615,6 +615,26 @@
           <w:lang w:val="ru-RU"/>
         </w:rPr>
         <w:t>Коренкович О.</w:t>
+      </w:r>
+      <w:r>
+        <w:rPr>
+          <w:rFonts w:ascii="Times New Roman" w:eastAsia="Times New Roman" w:hAnsi="Times New Roman" w:cs="Times New Roman"/>
+          <w:color w:val="000000"/>
+          <w:sz w:val="26"/>
+          <w:szCs w:val="26"/>
+          <w:lang w:val="ru-RU"/>
+        </w:rPr>
+        <w:t xml:space="preserve"> </w:t>
+      </w:r>
+      <w:r>
+        <w:rPr>
+          <w:rFonts w:ascii="Times New Roman" w:eastAsia="Times New Roman" w:hAnsi="Times New Roman" w:cs="Times New Roman"/>
+          <w:color w:val="000000"/>
+          <w:sz w:val="26"/>
+          <w:szCs w:val="26"/>
+          <w:lang w:val="ru-RU"/>
+        </w:rPr>
+        <w:t>Г.</w:t>
       </w:r>
     </w:p>
     <w:p>
@@ -6883,6 +6903,7 @@
       <w:r>
         <w:rPr>
           <w:rFonts w:ascii="Courier New" w:hAnsi="Courier New" w:cs="Courier New"/>
+          <w:noProof/>
           <w:sz w:val="18"/>
           <w:szCs w:val="18"/>
         </w:rPr>
@@ -6991,7 +7012,6 @@
           <w:bCs/>
           <w:sz w:val="26"/>
           <w:szCs w:val="26"/>
-          <w:lang w:val="ru-RU"/>
         </w:rPr>
       </w:pPr>
       <w:r>
@@ -7002,7 +7022,7 @@
           <w:szCs w:val="26"/>
           <w:lang w:val="ru-RU"/>
         </w:rPr>
-        <w:t xml:space="preserve">Часть </w:t>
+        <w:t>Часть</w:t>
       </w:r>
       <w:r>
         <w:rPr>
@@ -7010,9 +7030,8 @@
           <w:bCs/>
           <w:sz w:val="26"/>
           <w:szCs w:val="26"/>
-          <w:lang w:val="ru-RU"/>
-        </w:rPr>
-        <w:t>2</w:t>
+        </w:rPr>
+        <w:t xml:space="preserve"> 2</w:t>
       </w:r>
     </w:p>
     <w:p>
@@ -7022,7 +7041,6 @@
           <w:rFonts w:ascii="Times New Roman" w:eastAsia="Times New Roman" w:hAnsi="Times New Roman" w:cs="Times New Roman"/>
           <w:sz w:val="26"/>
           <w:szCs w:val="26"/>
-          <w:lang w:val="ru-RU"/>
         </w:rPr>
       </w:pPr>
       <w:r>
@@ -7035,7 +7053,18 @@
           <w:szCs w:val="26"/>
           <w:lang w:val="ru-RU"/>
         </w:rPr>
-        <w:t>Задача 1.</w:t>
+        <w:t>Задача</w:t>
+      </w:r>
+      <w:r>
+        <w:rPr>
+          <w:rFonts w:ascii="Times New Roman" w:eastAsia="Times New Roman" w:hAnsi="Times New Roman" w:cs="Times New Roman"/>
+          <w:b/>
+          <w:bCs/>
+          <w:color w:val="000000"/>
+          <w:sz w:val="26"/>
+          <w:szCs w:val="26"/>
+        </w:rPr>
+        <w:t xml:space="preserve"> 1.</w:t>
       </w:r>
       <w:r>
         <w:rPr>
@@ -7054,7 +7083,6 @@
           <w:rFonts w:ascii="Times New Roman" w:eastAsia="Times New Roman" w:hAnsi="Times New Roman" w:cs="Times New Roman"/>
           <w:sz w:val="26"/>
           <w:szCs w:val="26"/>
-          <w:lang w:val="ru-RU"/>
         </w:rPr>
       </w:pPr>
       <w:r>
@@ -7065,7 +7093,624 @@
           <w:szCs w:val="26"/>
           <w:lang w:val="ru-RU"/>
         </w:rPr>
-        <w:t>Во входном текстовом файле хранится числовой массив объёмом до 1 млн значений. Сами значения являются целыми положительными и не превосходят 1000. Возможны повторяющиеся значения. В выходной текстовый файл нужно вывести эти числа в порядке возрастания.</w:t>
+        <w:t>Во</w:t>
+      </w:r>
+      <w:r>
+        <w:rPr>
+          <w:rFonts w:ascii="Times New Roman" w:eastAsia="Times New Roman" w:hAnsi="Times New Roman" w:cs="Times New Roman"/>
+          <w:color w:val="2B2E34"/>
+          <w:sz w:val="26"/>
+          <w:szCs w:val="26"/>
+        </w:rPr>
+        <w:t xml:space="preserve"> </w:t>
+      </w:r>
+      <w:r>
+        <w:rPr>
+          <w:rFonts w:ascii="Times New Roman" w:eastAsia="Times New Roman" w:hAnsi="Times New Roman" w:cs="Times New Roman"/>
+          <w:color w:val="2B2E34"/>
+          <w:sz w:val="26"/>
+          <w:szCs w:val="26"/>
+          <w:lang w:val="ru-RU"/>
+        </w:rPr>
+        <w:t>входном</w:t>
+      </w:r>
+      <w:r>
+        <w:rPr>
+          <w:rFonts w:ascii="Times New Roman" w:eastAsia="Times New Roman" w:hAnsi="Times New Roman" w:cs="Times New Roman"/>
+          <w:color w:val="2B2E34"/>
+          <w:sz w:val="26"/>
+          <w:szCs w:val="26"/>
+        </w:rPr>
+        <w:t xml:space="preserve"> </w:t>
+      </w:r>
+      <w:r>
+        <w:rPr>
+          <w:rFonts w:ascii="Times New Roman" w:eastAsia="Times New Roman" w:hAnsi="Times New Roman" w:cs="Times New Roman"/>
+          <w:color w:val="2B2E34"/>
+          <w:sz w:val="26"/>
+          <w:szCs w:val="26"/>
+          <w:lang w:val="ru-RU"/>
+        </w:rPr>
+        <w:t>текстовом</w:t>
+      </w:r>
+      <w:r>
+        <w:rPr>
+          <w:rFonts w:ascii="Times New Roman" w:eastAsia="Times New Roman" w:hAnsi="Times New Roman" w:cs="Times New Roman"/>
+          <w:color w:val="2B2E34"/>
+          <w:sz w:val="26"/>
+          <w:szCs w:val="26"/>
+        </w:rPr>
+        <w:t xml:space="preserve"> </w:t>
+      </w:r>
+      <w:r>
+        <w:rPr>
+          <w:rFonts w:ascii="Times New Roman" w:eastAsia="Times New Roman" w:hAnsi="Times New Roman" w:cs="Times New Roman"/>
+          <w:color w:val="2B2E34"/>
+          <w:sz w:val="26"/>
+          <w:szCs w:val="26"/>
+          <w:lang w:val="ru-RU"/>
+        </w:rPr>
+        <w:t>файле</w:t>
+      </w:r>
+      <w:r>
+        <w:rPr>
+          <w:rFonts w:ascii="Times New Roman" w:eastAsia="Times New Roman" w:hAnsi="Times New Roman" w:cs="Times New Roman"/>
+          <w:color w:val="2B2E34"/>
+          <w:sz w:val="26"/>
+          <w:szCs w:val="26"/>
+        </w:rPr>
+        <w:t xml:space="preserve"> </w:t>
+      </w:r>
+      <w:r>
+        <w:rPr>
+          <w:rFonts w:ascii="Times New Roman" w:eastAsia="Times New Roman" w:hAnsi="Times New Roman" w:cs="Times New Roman"/>
+          <w:color w:val="2B2E34"/>
+          <w:sz w:val="26"/>
+          <w:szCs w:val="26"/>
+          <w:lang w:val="ru-RU"/>
+        </w:rPr>
+        <w:t>хранится</w:t>
+      </w:r>
+      <w:r>
+        <w:rPr>
+          <w:rFonts w:ascii="Times New Roman" w:eastAsia="Times New Roman" w:hAnsi="Times New Roman" w:cs="Times New Roman"/>
+          <w:color w:val="2B2E34"/>
+          <w:sz w:val="26"/>
+          <w:szCs w:val="26"/>
+        </w:rPr>
+        <w:t xml:space="preserve"> </w:t>
+      </w:r>
+      <w:r>
+        <w:rPr>
+          <w:rFonts w:ascii="Times New Roman" w:eastAsia="Times New Roman" w:hAnsi="Times New Roman" w:cs="Times New Roman"/>
+          <w:color w:val="2B2E34"/>
+          <w:sz w:val="26"/>
+          <w:szCs w:val="26"/>
+          <w:lang w:val="ru-RU"/>
+        </w:rPr>
+        <w:t>числовой</w:t>
+      </w:r>
+      <w:r>
+        <w:rPr>
+          <w:rFonts w:ascii="Times New Roman" w:eastAsia="Times New Roman" w:hAnsi="Times New Roman" w:cs="Times New Roman"/>
+          <w:color w:val="2B2E34"/>
+          <w:sz w:val="26"/>
+          <w:szCs w:val="26"/>
+        </w:rPr>
+        <w:t xml:space="preserve"> </w:t>
+      </w:r>
+      <w:r>
+        <w:rPr>
+          <w:rFonts w:ascii="Times New Roman" w:eastAsia="Times New Roman" w:hAnsi="Times New Roman" w:cs="Times New Roman"/>
+          <w:color w:val="2B2E34"/>
+          <w:sz w:val="26"/>
+          <w:szCs w:val="26"/>
+          <w:lang w:val="ru-RU"/>
+        </w:rPr>
+        <w:t>массив</w:t>
+      </w:r>
+      <w:r>
+        <w:rPr>
+          <w:rFonts w:ascii="Times New Roman" w:eastAsia="Times New Roman" w:hAnsi="Times New Roman" w:cs="Times New Roman"/>
+          <w:color w:val="2B2E34"/>
+          <w:sz w:val="26"/>
+          <w:szCs w:val="26"/>
+        </w:rPr>
+        <w:t xml:space="preserve"> </w:t>
+      </w:r>
+      <w:r>
+        <w:rPr>
+          <w:rFonts w:ascii="Times New Roman" w:eastAsia="Times New Roman" w:hAnsi="Times New Roman" w:cs="Times New Roman"/>
+          <w:color w:val="2B2E34"/>
+          <w:sz w:val="26"/>
+          <w:szCs w:val="26"/>
+          <w:lang w:val="ru-RU"/>
+        </w:rPr>
+        <w:t>объёмом</w:t>
+      </w:r>
+      <w:r>
+        <w:rPr>
+          <w:rFonts w:ascii="Times New Roman" w:eastAsia="Times New Roman" w:hAnsi="Times New Roman" w:cs="Times New Roman"/>
+          <w:color w:val="2B2E34"/>
+          <w:sz w:val="26"/>
+          <w:szCs w:val="26"/>
+        </w:rPr>
+        <w:t xml:space="preserve"> </w:t>
+      </w:r>
+      <w:r>
+        <w:rPr>
+          <w:rFonts w:ascii="Times New Roman" w:eastAsia="Times New Roman" w:hAnsi="Times New Roman" w:cs="Times New Roman"/>
+          <w:color w:val="2B2E34"/>
+          <w:sz w:val="26"/>
+          <w:szCs w:val="26"/>
+          <w:lang w:val="ru-RU"/>
+        </w:rPr>
+        <w:t>до</w:t>
+      </w:r>
+      <w:r>
+        <w:rPr>
+          <w:rFonts w:ascii="Times New Roman" w:eastAsia="Times New Roman" w:hAnsi="Times New Roman" w:cs="Times New Roman"/>
+          <w:color w:val="2B2E34"/>
+          <w:sz w:val="26"/>
+          <w:szCs w:val="26"/>
+        </w:rPr>
+        <w:t xml:space="preserve"> 1 </w:t>
+      </w:r>
+      <w:r>
+        <w:rPr>
+          <w:rFonts w:ascii="Times New Roman" w:eastAsia="Times New Roman" w:hAnsi="Times New Roman" w:cs="Times New Roman"/>
+          <w:color w:val="2B2E34"/>
+          <w:sz w:val="26"/>
+          <w:szCs w:val="26"/>
+          <w:lang w:val="ru-RU"/>
+        </w:rPr>
+        <w:t>млн</w:t>
+      </w:r>
+      <w:r>
+        <w:rPr>
+          <w:rFonts w:ascii="Times New Roman" w:eastAsia="Times New Roman" w:hAnsi="Times New Roman" w:cs="Times New Roman"/>
+          <w:color w:val="2B2E34"/>
+          <w:sz w:val="26"/>
+          <w:szCs w:val="26"/>
+        </w:rPr>
+        <w:t xml:space="preserve"> </w:t>
+      </w:r>
+      <w:r>
+        <w:rPr>
+          <w:rFonts w:ascii="Times New Roman" w:eastAsia="Times New Roman" w:hAnsi="Times New Roman" w:cs="Times New Roman"/>
+          <w:color w:val="2B2E34"/>
+          <w:sz w:val="26"/>
+          <w:szCs w:val="26"/>
+          <w:lang w:val="ru-RU"/>
+        </w:rPr>
+        <w:t>значений</w:t>
+      </w:r>
+      <w:r>
+        <w:rPr>
+          <w:rFonts w:ascii="Times New Roman" w:eastAsia="Times New Roman" w:hAnsi="Times New Roman" w:cs="Times New Roman"/>
+          <w:color w:val="2B2E34"/>
+          <w:sz w:val="26"/>
+          <w:szCs w:val="26"/>
+        </w:rPr>
+        <w:t xml:space="preserve">. </w:t>
+      </w:r>
+      <w:r>
+        <w:rPr>
+          <w:rFonts w:ascii="Times New Roman" w:eastAsia="Times New Roman" w:hAnsi="Times New Roman" w:cs="Times New Roman"/>
+          <w:color w:val="2B2E34"/>
+          <w:sz w:val="26"/>
+          <w:szCs w:val="26"/>
+          <w:lang w:val="ru-RU"/>
+        </w:rPr>
+        <w:t>Сами</w:t>
+      </w:r>
+      <w:r>
+        <w:rPr>
+          <w:rFonts w:ascii="Times New Roman" w:eastAsia="Times New Roman" w:hAnsi="Times New Roman" w:cs="Times New Roman"/>
+          <w:color w:val="2B2E34"/>
+          <w:sz w:val="26"/>
+          <w:szCs w:val="26"/>
+        </w:rPr>
+        <w:t xml:space="preserve"> </w:t>
+      </w:r>
+      <w:r>
+        <w:rPr>
+          <w:rFonts w:ascii="Times New Roman" w:eastAsia="Times New Roman" w:hAnsi="Times New Roman" w:cs="Times New Roman"/>
+          <w:color w:val="2B2E34"/>
+          <w:sz w:val="26"/>
+          <w:szCs w:val="26"/>
+          <w:lang w:val="ru-RU"/>
+        </w:rPr>
+        <w:t>значения</w:t>
+      </w:r>
+      <w:r>
+        <w:rPr>
+          <w:rFonts w:ascii="Times New Roman" w:eastAsia="Times New Roman" w:hAnsi="Times New Roman" w:cs="Times New Roman"/>
+          <w:color w:val="2B2E34"/>
+          <w:sz w:val="26"/>
+          <w:szCs w:val="26"/>
+        </w:rPr>
+        <w:t xml:space="preserve"> </w:t>
+      </w:r>
+      <w:r>
+        <w:rPr>
+          <w:rFonts w:ascii="Times New Roman" w:eastAsia="Times New Roman" w:hAnsi="Times New Roman" w:cs="Times New Roman"/>
+          <w:color w:val="2B2E34"/>
+          <w:sz w:val="26"/>
+          <w:szCs w:val="26"/>
+          <w:lang w:val="ru-RU"/>
+        </w:rPr>
+        <w:t>являются</w:t>
+      </w:r>
+      <w:r>
+        <w:rPr>
+          <w:rFonts w:ascii="Times New Roman" w:eastAsia="Times New Roman" w:hAnsi="Times New Roman" w:cs="Times New Roman"/>
+          <w:color w:val="2B2E34"/>
+          <w:sz w:val="26"/>
+          <w:szCs w:val="26"/>
+        </w:rPr>
+        <w:t xml:space="preserve"> </w:t>
+      </w:r>
+      <w:r>
+        <w:rPr>
+          <w:rFonts w:ascii="Times New Roman" w:eastAsia="Times New Roman" w:hAnsi="Times New Roman" w:cs="Times New Roman"/>
+          <w:color w:val="2B2E34"/>
+          <w:sz w:val="26"/>
+          <w:szCs w:val="26"/>
+          <w:lang w:val="ru-RU"/>
+        </w:rPr>
+        <w:t>целыми</w:t>
+      </w:r>
+      <w:r>
+        <w:rPr>
+          <w:rFonts w:ascii="Times New Roman" w:eastAsia="Times New Roman" w:hAnsi="Times New Roman" w:cs="Times New Roman"/>
+          <w:color w:val="2B2E34"/>
+          <w:sz w:val="26"/>
+          <w:szCs w:val="26"/>
+        </w:rPr>
+        <w:t xml:space="preserve"> </w:t>
+      </w:r>
+      <w:r>
+        <w:rPr>
+          <w:rFonts w:ascii="Times New Roman" w:eastAsia="Times New Roman" w:hAnsi="Times New Roman" w:cs="Times New Roman"/>
+          <w:color w:val="2B2E34"/>
+          <w:sz w:val="26"/>
+          <w:szCs w:val="26"/>
+          <w:lang w:val="ru-RU"/>
+        </w:rPr>
+        <w:t>положительными</w:t>
+      </w:r>
+      <w:r>
+        <w:rPr>
+          <w:rFonts w:ascii="Times New Roman" w:eastAsia="Times New Roman" w:hAnsi="Times New Roman" w:cs="Times New Roman"/>
+          <w:color w:val="2B2E34"/>
+          <w:sz w:val="26"/>
+          <w:szCs w:val="26"/>
+        </w:rPr>
+        <w:t xml:space="preserve"> </w:t>
+      </w:r>
+      <w:r>
+        <w:rPr>
+          <w:rFonts w:ascii="Times New Roman" w:eastAsia="Times New Roman" w:hAnsi="Times New Roman" w:cs="Times New Roman"/>
+          <w:color w:val="2B2E34"/>
+          <w:sz w:val="26"/>
+          <w:szCs w:val="26"/>
+          <w:lang w:val="ru-RU"/>
+        </w:rPr>
+        <w:t>и</w:t>
+      </w:r>
+      <w:r>
+        <w:rPr>
+          <w:rFonts w:ascii="Times New Roman" w:eastAsia="Times New Roman" w:hAnsi="Times New Roman" w:cs="Times New Roman"/>
+          <w:color w:val="2B2E34"/>
+          <w:sz w:val="26"/>
+          <w:szCs w:val="26"/>
+        </w:rPr>
+        <w:t xml:space="preserve"> </w:t>
+      </w:r>
+      <w:r>
+        <w:rPr>
+          <w:rFonts w:ascii="Times New Roman" w:eastAsia="Times New Roman" w:hAnsi="Times New Roman" w:cs="Times New Roman"/>
+          <w:color w:val="2B2E34"/>
+          <w:sz w:val="26"/>
+          <w:szCs w:val="26"/>
+          <w:lang w:val="ru-RU"/>
+        </w:rPr>
+        <w:t>не</w:t>
+      </w:r>
+      <w:r>
+        <w:rPr>
+          <w:rFonts w:ascii="Times New Roman" w:eastAsia="Times New Roman" w:hAnsi="Times New Roman" w:cs="Times New Roman"/>
+          <w:color w:val="2B2E34"/>
+          <w:sz w:val="26"/>
+          <w:szCs w:val="26"/>
+        </w:rPr>
+        <w:t xml:space="preserve"> </w:t>
+      </w:r>
+      <w:r>
+        <w:rPr>
+          <w:rFonts w:ascii="Times New Roman" w:eastAsia="Times New Roman" w:hAnsi="Times New Roman" w:cs="Times New Roman"/>
+          <w:color w:val="2B2E34"/>
+          <w:sz w:val="26"/>
+          <w:szCs w:val="26"/>
+          <w:lang w:val="ru-RU"/>
+        </w:rPr>
+        <w:t>превосходят</w:t>
+      </w:r>
+      <w:r>
+        <w:rPr>
+          <w:rFonts w:ascii="Times New Roman" w:eastAsia="Times New Roman" w:hAnsi="Times New Roman" w:cs="Times New Roman"/>
+          <w:color w:val="2B2E34"/>
+          <w:sz w:val="26"/>
+          <w:szCs w:val="26"/>
+        </w:rPr>
+        <w:t xml:space="preserve"> 1000. </w:t>
+      </w:r>
+      <w:r>
+        <w:rPr>
+          <w:rFonts w:ascii="Times New Roman" w:eastAsia="Times New Roman" w:hAnsi="Times New Roman" w:cs="Times New Roman"/>
+          <w:color w:val="2B2E34"/>
+          <w:sz w:val="26"/>
+          <w:szCs w:val="26"/>
+          <w:lang w:val="ru-RU"/>
+        </w:rPr>
+        <w:t>Возможны</w:t>
+      </w:r>
+      <w:r>
+        <w:rPr>
+          <w:rFonts w:ascii="Times New Roman" w:eastAsia="Times New Roman" w:hAnsi="Times New Roman" w:cs="Times New Roman"/>
+          <w:color w:val="2B2E34"/>
+          <w:sz w:val="26"/>
+          <w:szCs w:val="26"/>
+        </w:rPr>
+        <w:t xml:space="preserve"> </w:t>
+      </w:r>
+      <w:r>
+        <w:rPr>
+          <w:rFonts w:ascii="Times New Roman" w:eastAsia="Times New Roman" w:hAnsi="Times New Roman" w:cs="Times New Roman"/>
+          <w:color w:val="2B2E34"/>
+          <w:sz w:val="26"/>
+          <w:szCs w:val="26"/>
+          <w:lang w:val="ru-RU"/>
+        </w:rPr>
+        <w:t>повторяющиеся</w:t>
+      </w:r>
+      <w:r>
+        <w:rPr>
+          <w:rFonts w:ascii="Times New Roman" w:eastAsia="Times New Roman" w:hAnsi="Times New Roman" w:cs="Times New Roman"/>
+          <w:color w:val="2B2E34"/>
+          <w:sz w:val="26"/>
+          <w:szCs w:val="26"/>
+        </w:rPr>
+        <w:t xml:space="preserve"> </w:t>
+      </w:r>
+      <w:r>
+        <w:rPr>
+          <w:rFonts w:ascii="Times New Roman" w:eastAsia="Times New Roman" w:hAnsi="Times New Roman" w:cs="Times New Roman"/>
+          <w:color w:val="2B2E34"/>
+          <w:sz w:val="26"/>
+          <w:szCs w:val="26"/>
+          <w:lang w:val="ru-RU"/>
+        </w:rPr>
+        <w:t>значения</w:t>
+      </w:r>
+      <w:r>
+        <w:rPr>
+          <w:rFonts w:ascii="Times New Roman" w:eastAsia="Times New Roman" w:hAnsi="Times New Roman" w:cs="Times New Roman"/>
+          <w:color w:val="2B2E34"/>
+          <w:sz w:val="26"/>
+          <w:szCs w:val="26"/>
+        </w:rPr>
+        <w:t xml:space="preserve">. </w:t>
+      </w:r>
+      <w:r>
+        <w:rPr>
+          <w:rFonts w:ascii="Times New Roman" w:eastAsia="Times New Roman" w:hAnsi="Times New Roman" w:cs="Times New Roman"/>
+          <w:color w:val="2B2E34"/>
+          <w:sz w:val="26"/>
+          <w:szCs w:val="26"/>
+          <w:lang w:val="ru-RU"/>
+        </w:rPr>
+        <w:t>В</w:t>
+      </w:r>
+      <w:r>
+        <w:rPr>
+          <w:rFonts w:ascii="Times New Roman" w:eastAsia="Times New Roman" w:hAnsi="Times New Roman" w:cs="Times New Roman"/>
+          <w:color w:val="2B2E34"/>
+          <w:sz w:val="26"/>
+          <w:szCs w:val="26"/>
+        </w:rPr>
+        <w:t xml:space="preserve"> </w:t>
+      </w:r>
+      <w:r>
+        <w:rPr>
+          <w:rFonts w:ascii="Times New Roman" w:eastAsia="Times New Roman" w:hAnsi="Times New Roman" w:cs="Times New Roman"/>
+          <w:color w:val="2B2E34"/>
+          <w:sz w:val="26"/>
+          <w:szCs w:val="26"/>
+          <w:lang w:val="ru-RU"/>
+        </w:rPr>
+        <w:t>выходной</w:t>
+      </w:r>
+      <w:r>
+        <w:rPr>
+          <w:rFonts w:ascii="Times New Roman" w:eastAsia="Times New Roman" w:hAnsi="Times New Roman" w:cs="Times New Roman"/>
+          <w:color w:val="2B2E34"/>
+          <w:sz w:val="26"/>
+          <w:szCs w:val="26"/>
+        </w:rPr>
+        <w:t xml:space="preserve"> </w:t>
+      </w:r>
+      <w:r>
+        <w:rPr>
+          <w:rFonts w:ascii="Times New Roman" w:eastAsia="Times New Roman" w:hAnsi="Times New Roman" w:cs="Times New Roman"/>
+          <w:color w:val="2B2E34"/>
+          <w:sz w:val="26"/>
+          <w:szCs w:val="26"/>
+          <w:lang w:val="ru-RU"/>
+        </w:rPr>
+        <w:t>текстовый</w:t>
+      </w:r>
+      <w:r>
+        <w:rPr>
+          <w:rFonts w:ascii="Times New Roman" w:eastAsia="Times New Roman" w:hAnsi="Times New Roman" w:cs="Times New Roman"/>
+          <w:color w:val="2B2E34"/>
+          <w:sz w:val="26"/>
+          <w:szCs w:val="26"/>
+        </w:rPr>
+        <w:t xml:space="preserve"> </w:t>
+      </w:r>
+      <w:r>
+        <w:rPr>
+          <w:rFonts w:ascii="Times New Roman" w:eastAsia="Times New Roman" w:hAnsi="Times New Roman" w:cs="Times New Roman"/>
+          <w:color w:val="2B2E34"/>
+          <w:sz w:val="26"/>
+          <w:szCs w:val="26"/>
+          <w:lang w:val="ru-RU"/>
+        </w:rPr>
+        <w:t>файл</w:t>
+      </w:r>
+      <w:r>
+        <w:rPr>
+          <w:rFonts w:ascii="Times New Roman" w:eastAsia="Times New Roman" w:hAnsi="Times New Roman" w:cs="Times New Roman"/>
+          <w:color w:val="2B2E34"/>
+          <w:sz w:val="26"/>
+          <w:szCs w:val="26"/>
+        </w:rPr>
+        <w:t xml:space="preserve"> </w:t>
+      </w:r>
+      <w:r>
+        <w:rPr>
+          <w:rFonts w:ascii="Times New Roman" w:eastAsia="Times New Roman" w:hAnsi="Times New Roman" w:cs="Times New Roman"/>
+          <w:color w:val="2B2E34"/>
+          <w:sz w:val="26"/>
+          <w:szCs w:val="26"/>
+          <w:lang w:val="ru-RU"/>
+        </w:rPr>
+        <w:t>нужно</w:t>
+      </w:r>
+      <w:r>
+        <w:rPr>
+          <w:rFonts w:ascii="Times New Roman" w:eastAsia="Times New Roman" w:hAnsi="Times New Roman" w:cs="Times New Roman"/>
+          <w:color w:val="2B2E34"/>
+          <w:sz w:val="26"/>
+          <w:szCs w:val="26"/>
+        </w:rPr>
+        <w:t xml:space="preserve"> </w:t>
+      </w:r>
+      <w:r>
+        <w:rPr>
+          <w:rFonts w:ascii="Times New Roman" w:eastAsia="Times New Roman" w:hAnsi="Times New Roman" w:cs="Times New Roman"/>
+          <w:color w:val="2B2E34"/>
+          <w:sz w:val="26"/>
+          <w:szCs w:val="26"/>
+          <w:lang w:val="ru-RU"/>
+        </w:rPr>
+        <w:t>вывести</w:t>
+      </w:r>
+      <w:r>
+        <w:rPr>
+          <w:rFonts w:ascii="Times New Roman" w:eastAsia="Times New Roman" w:hAnsi="Times New Roman" w:cs="Times New Roman"/>
+          <w:color w:val="2B2E34"/>
+          <w:sz w:val="26"/>
+          <w:szCs w:val="26"/>
+        </w:rPr>
+        <w:t xml:space="preserve"> </w:t>
+      </w:r>
+      <w:r>
+        <w:rPr>
+          <w:rFonts w:ascii="Times New Roman" w:eastAsia="Times New Roman" w:hAnsi="Times New Roman" w:cs="Times New Roman"/>
+          <w:color w:val="2B2E34"/>
+          <w:sz w:val="26"/>
+          <w:szCs w:val="26"/>
+          <w:lang w:val="ru-RU"/>
+        </w:rPr>
+        <w:t>эти</w:t>
+      </w:r>
+      <w:r>
+        <w:rPr>
+          <w:rFonts w:ascii="Times New Roman" w:eastAsia="Times New Roman" w:hAnsi="Times New Roman" w:cs="Times New Roman"/>
+          <w:color w:val="2B2E34"/>
+          <w:sz w:val="26"/>
+          <w:szCs w:val="26"/>
+        </w:rPr>
+        <w:t xml:space="preserve"> </w:t>
+      </w:r>
+      <w:r>
+        <w:rPr>
+          <w:rFonts w:ascii="Times New Roman" w:eastAsia="Times New Roman" w:hAnsi="Times New Roman" w:cs="Times New Roman"/>
+          <w:color w:val="2B2E34"/>
+          <w:sz w:val="26"/>
+          <w:szCs w:val="26"/>
+          <w:lang w:val="ru-RU"/>
+        </w:rPr>
+        <w:t>числа</w:t>
+      </w:r>
+      <w:r>
+        <w:rPr>
+          <w:rFonts w:ascii="Times New Roman" w:eastAsia="Times New Roman" w:hAnsi="Times New Roman" w:cs="Times New Roman"/>
+          <w:color w:val="2B2E34"/>
+          <w:sz w:val="26"/>
+          <w:szCs w:val="26"/>
+        </w:rPr>
+        <w:t xml:space="preserve"> </w:t>
+      </w:r>
+      <w:r>
+        <w:rPr>
+          <w:rFonts w:ascii="Times New Roman" w:eastAsia="Times New Roman" w:hAnsi="Times New Roman" w:cs="Times New Roman"/>
+          <w:color w:val="2B2E34"/>
+          <w:sz w:val="26"/>
+          <w:szCs w:val="26"/>
+          <w:lang w:val="ru-RU"/>
+        </w:rPr>
+        <w:t>в</w:t>
+      </w:r>
+      <w:r>
+        <w:rPr>
+          <w:rFonts w:ascii="Times New Roman" w:eastAsia="Times New Roman" w:hAnsi="Times New Roman" w:cs="Times New Roman"/>
+          <w:color w:val="2B2E34"/>
+          <w:sz w:val="26"/>
+          <w:szCs w:val="26"/>
+        </w:rPr>
+        <w:t xml:space="preserve"> </w:t>
+      </w:r>
+      <w:r>
+        <w:rPr>
+          <w:rFonts w:ascii="Times New Roman" w:eastAsia="Times New Roman" w:hAnsi="Times New Roman" w:cs="Times New Roman"/>
+          <w:color w:val="2B2E34"/>
+          <w:sz w:val="26"/>
+          <w:szCs w:val="26"/>
+          <w:lang w:val="ru-RU"/>
+        </w:rPr>
+        <w:t>порядке</w:t>
+      </w:r>
+      <w:r>
+        <w:rPr>
+          <w:rFonts w:ascii="Times New Roman" w:eastAsia="Times New Roman" w:hAnsi="Times New Roman" w:cs="Times New Roman"/>
+          <w:color w:val="2B2E34"/>
+          <w:sz w:val="26"/>
+          <w:szCs w:val="26"/>
+        </w:rPr>
+        <w:t xml:space="preserve"> </w:t>
+      </w:r>
+      <w:r>
+        <w:rPr>
+          <w:rFonts w:ascii="Times New Roman" w:eastAsia="Times New Roman" w:hAnsi="Times New Roman" w:cs="Times New Roman"/>
+          <w:color w:val="2B2E34"/>
+          <w:sz w:val="26"/>
+          <w:szCs w:val="26"/>
+          <w:lang w:val="ru-RU"/>
+        </w:rPr>
+        <w:t>возрастания</w:t>
+      </w:r>
+      <w:r>
+        <w:rPr>
+          <w:rFonts w:ascii="Times New Roman" w:eastAsia="Times New Roman" w:hAnsi="Times New Roman" w:cs="Times New Roman"/>
+          <w:color w:val="2B2E34"/>
+          <w:sz w:val="26"/>
+          <w:szCs w:val="26"/>
+        </w:rPr>
+        <w:t>.</w:t>
       </w:r>
     </w:p>
     <w:p>
@@ -7075,7 +7720,6 @@
           <w:rFonts w:ascii="Times New Roman" w:eastAsia="Times New Roman" w:hAnsi="Times New Roman" w:cs="Times New Roman"/>
           <w:sz w:val="26"/>
           <w:szCs w:val="26"/>
-          <w:lang w:val="ru-RU"/>
         </w:rPr>
       </w:pPr>
     </w:p>
@@ -7086,7 +7730,6 @@
           <w:rFonts w:ascii="Times New Roman" w:eastAsia="Times New Roman" w:hAnsi="Times New Roman" w:cs="Times New Roman"/>
           <w:sz w:val="26"/>
           <w:szCs w:val="26"/>
-          <w:lang w:val="ru-RU"/>
         </w:rPr>
       </w:pPr>
       <w:r>
@@ -7098,7 +7741,59 @@
           <w:u w:val="single"/>
           <w:lang w:val="ru-RU"/>
         </w:rPr>
-        <w:t>Структура входного файла:</w:t>
+        <w:t>Структура</w:t>
+      </w:r>
+      <w:r>
+        <w:rPr>
+          <w:rFonts w:ascii="Times New Roman" w:eastAsia="Times New Roman" w:hAnsi="Times New Roman" w:cs="Times New Roman"/>
+          <w:color w:val="2B2E34"/>
+          <w:sz w:val="26"/>
+          <w:szCs w:val="26"/>
+          <w:u w:val="single"/>
+        </w:rPr>
+        <w:t xml:space="preserve"> </w:t>
+      </w:r>
+      <w:r>
+        <w:rPr>
+          <w:rFonts w:ascii="Times New Roman" w:eastAsia="Times New Roman" w:hAnsi="Times New Roman" w:cs="Times New Roman"/>
+          <w:color w:val="2B2E34"/>
+          <w:sz w:val="26"/>
+          <w:szCs w:val="26"/>
+          <w:u w:val="single"/>
+          <w:lang w:val="ru-RU"/>
+        </w:rPr>
+        <w:t>входного</w:t>
+      </w:r>
+      <w:r>
+        <w:rPr>
+          <w:rFonts w:ascii="Times New Roman" w:eastAsia="Times New Roman" w:hAnsi="Times New Roman" w:cs="Times New Roman"/>
+          <w:color w:val="2B2E34"/>
+          <w:sz w:val="26"/>
+          <w:szCs w:val="26"/>
+          <w:u w:val="single"/>
+        </w:rPr>
+        <w:t xml:space="preserve"> </w:t>
+      </w:r>
+      <w:r>
+        <w:rPr>
+          <w:rFonts w:ascii="Times New Roman" w:eastAsia="Times New Roman" w:hAnsi="Times New Roman" w:cs="Times New Roman"/>
+          <w:color w:val="2B2E34"/>
+          <w:sz w:val="26"/>
+          <w:szCs w:val="26"/>
+          <w:u w:val="single"/>
+          <w:lang w:val="ru-RU"/>
+        </w:rPr>
+        <w:t>файла</w:t>
+      </w:r>
+      <w:r>
+        <w:rPr>
+          <w:rFonts w:ascii="Times New Roman" w:eastAsia="Times New Roman" w:hAnsi="Times New Roman" w:cs="Times New Roman"/>
+          <w:color w:val="2B2E34"/>
+          <w:sz w:val="26"/>
+          <w:szCs w:val="26"/>
+          <w:u w:val="single"/>
+        </w:rPr>
+        <w:t>:</w:t>
       </w:r>
       <w:r>
         <w:rPr>
@@ -7118,7 +7813,6 @@
           <w:rFonts w:ascii="Times New Roman" w:eastAsia="Times New Roman" w:hAnsi="Times New Roman" w:cs="Times New Roman"/>
           <w:sz w:val="26"/>
           <w:szCs w:val="26"/>
-          <w:lang w:val="ru-RU"/>
         </w:rPr>
       </w:pPr>
       <w:r>
@@ -7129,7 +7823,206 @@
           <w:szCs w:val="26"/>
           <w:lang w:val="ru-RU"/>
         </w:rPr>
-        <w:t>первая стпроекта.рока в файле показывает длину числового массива (от 1 до 1000000).</w:t>
+        <w:t>первая</w:t>
+      </w:r>
+      <w:r>
+        <w:rPr>
+          <w:rFonts w:ascii="Times New Roman" w:eastAsia="Times New Roman" w:hAnsi="Times New Roman" w:cs="Times New Roman"/>
+          <w:color w:val="2B2E34"/>
+          <w:sz w:val="26"/>
+          <w:szCs w:val="26"/>
+        </w:rPr>
+        <w:t xml:space="preserve"> </w:t>
+      </w:r>
+      <w:r>
+        <w:rPr>
+          <w:rFonts w:ascii="Times New Roman" w:eastAsia="Times New Roman" w:hAnsi="Times New Roman" w:cs="Times New Roman"/>
+          <w:color w:val="2B2E34"/>
+          <w:sz w:val="26"/>
+          <w:szCs w:val="26"/>
+          <w:lang w:val="ru-RU"/>
+        </w:rPr>
+        <w:t>стпроекта</w:t>
+      </w:r>
+      <w:r>
+        <w:rPr>
+          <w:rFonts w:ascii="Times New Roman" w:eastAsia="Times New Roman" w:hAnsi="Times New Roman" w:cs="Times New Roman"/>
+          <w:color w:val="2B2E34"/>
+          <w:sz w:val="26"/>
+          <w:szCs w:val="26"/>
+        </w:rPr>
+        <w:t>.</w:t>
+      </w:r>
+      <w:r>
+        <w:rPr>
+          <w:rFonts w:ascii="Times New Roman" w:eastAsia="Times New Roman" w:hAnsi="Times New Roman" w:cs="Times New Roman"/>
+          <w:color w:val="2B2E34"/>
+          <w:sz w:val="26"/>
+          <w:szCs w:val="26"/>
+          <w:lang w:val="ru-RU"/>
+        </w:rPr>
+        <w:t>рока</w:t>
+      </w:r>
+      <w:r>
+        <w:rPr>
+          <w:rFonts w:ascii="Times New Roman" w:eastAsia="Times New Roman" w:hAnsi="Times New Roman" w:cs="Times New Roman"/>
+          <w:color w:val="2B2E34"/>
+          <w:sz w:val="26"/>
+          <w:szCs w:val="26"/>
+        </w:rPr>
+        <w:t xml:space="preserve"> </w:t>
+      </w:r>
+      <w:r>
+        <w:rPr>
+          <w:rFonts w:ascii="Times New Roman" w:eastAsia="Times New Roman" w:hAnsi="Times New Roman" w:cs="Times New Roman"/>
+          <w:color w:val="2B2E34"/>
+          <w:sz w:val="26"/>
+          <w:szCs w:val="26"/>
+          <w:lang w:val="ru-RU"/>
+        </w:rPr>
+        <w:t>в</w:t>
+      </w:r>
+      <w:r>
+        <w:rPr>
+          <w:rFonts w:ascii="Times New Roman" w:eastAsia="Times New Roman" w:hAnsi="Times New Roman" w:cs="Times New Roman"/>
+          <w:color w:val="2B2E34"/>
+          <w:sz w:val="26"/>
+          <w:szCs w:val="26"/>
+        </w:rPr>
+        <w:t xml:space="preserve"> </w:t>
+      </w:r>
+      <w:r>
+        <w:rPr>
+          <w:rFonts w:ascii="Times New Roman" w:eastAsia="Times New Roman" w:hAnsi="Times New Roman" w:cs="Times New Roman"/>
+          <w:color w:val="2B2E34"/>
+          <w:sz w:val="26"/>
+          <w:szCs w:val="26"/>
+          <w:lang w:val="ru-RU"/>
+        </w:rPr>
+        <w:t>файле</w:t>
+      </w:r>
+      <w:r>
+        <w:rPr>
+          <w:rFonts w:ascii="Times New Roman" w:eastAsia="Times New Roman" w:hAnsi="Times New Roman" w:cs="Times New Roman"/>
+          <w:color w:val="2B2E34"/>
+          <w:sz w:val="26"/>
+          <w:szCs w:val="26"/>
+        </w:rPr>
+        <w:t xml:space="preserve"> </w:t>
+      </w:r>
+      <w:r>
+        <w:rPr>
+          <w:rFonts w:ascii="Times New Roman" w:eastAsia="Times New Roman" w:hAnsi="Times New Roman" w:cs="Times New Roman"/>
+          <w:color w:val="2B2E34"/>
+          <w:sz w:val="26"/>
+          <w:szCs w:val="26"/>
+          <w:lang w:val="ru-RU"/>
+        </w:rPr>
+        <w:t>показывает</w:t>
+      </w:r>
+      <w:r>
+        <w:rPr>
+          <w:rFonts w:ascii="Times New Roman" w:eastAsia="Times New Roman" w:hAnsi="Times New Roman" w:cs="Times New Roman"/>
+          <w:color w:val="2B2E34"/>
+          <w:sz w:val="26"/>
+          <w:szCs w:val="26"/>
+        </w:rPr>
+        <w:t xml:space="preserve"> </w:t>
+      </w:r>
+      <w:r>
+        <w:rPr>
+          <w:rFonts w:ascii="Times New Roman" w:eastAsia="Times New Roman" w:hAnsi="Times New Roman" w:cs="Times New Roman"/>
+          <w:color w:val="2B2E34"/>
+          <w:sz w:val="26"/>
+          <w:szCs w:val="26"/>
+          <w:lang w:val="ru-RU"/>
+        </w:rPr>
+        <w:t>длину</w:t>
+      </w:r>
+      <w:r>
+        <w:rPr>
+          <w:rFonts w:ascii="Times New Roman" w:eastAsia="Times New Roman" w:hAnsi="Times New Roman" w:cs="Times New Roman"/>
+          <w:color w:val="2B2E34"/>
+          <w:sz w:val="26"/>
+          <w:szCs w:val="26"/>
+        </w:rPr>
+        <w:t xml:space="preserve"> </w:t>
+      </w:r>
+      <w:r>
+        <w:rPr>
+          <w:rFonts w:ascii="Times New Roman" w:eastAsia="Times New Roman" w:hAnsi="Times New Roman" w:cs="Times New Roman"/>
+          <w:color w:val="2B2E34"/>
+          <w:sz w:val="26"/>
+          <w:szCs w:val="26"/>
+          <w:lang w:val="ru-RU"/>
+        </w:rPr>
+        <w:t>числового</w:t>
+      </w:r>
+      <w:r>
+        <w:rPr>
+          <w:rFonts w:ascii="Times New Roman" w:eastAsia="Times New Roman" w:hAnsi="Times New Roman" w:cs="Times New Roman"/>
+          <w:color w:val="2B2E34"/>
+          <w:sz w:val="26"/>
+          <w:szCs w:val="26"/>
+        </w:rPr>
+        <w:t xml:space="preserve"> </w:t>
+      </w:r>
+      <w:r>
+        <w:rPr>
+          <w:rFonts w:ascii="Times New Roman" w:eastAsia="Times New Roman" w:hAnsi="Times New Roman" w:cs="Times New Roman"/>
+          <w:color w:val="2B2E34"/>
+          <w:sz w:val="26"/>
+          <w:szCs w:val="26"/>
+          <w:lang w:val="ru-RU"/>
+        </w:rPr>
+        <w:t>массива</w:t>
+      </w:r>
+      <w:r>
+        <w:rPr>
+          <w:rFonts w:ascii="Times New Roman" w:eastAsia="Times New Roman" w:hAnsi="Times New Roman" w:cs="Times New Roman"/>
+          <w:color w:val="2B2E34"/>
+          <w:sz w:val="26"/>
+          <w:szCs w:val="26"/>
+        </w:rPr>
+        <w:t xml:space="preserve"> (</w:t>
+      </w:r>
+      <w:r>
+        <w:rPr>
+          <w:rFonts w:ascii="Times New Roman" w:eastAsia="Times New Roman" w:hAnsi="Times New Roman" w:cs="Times New Roman"/>
+          <w:color w:val="2B2E34"/>
+          <w:sz w:val="26"/>
+          <w:szCs w:val="26"/>
+          <w:lang w:val="ru-RU"/>
+        </w:rPr>
+        <w:t>от</w:t>
+      </w:r>
+      <w:r>
+        <w:rPr>
+          <w:rFonts w:ascii="Times New Roman" w:eastAsia="Times New Roman" w:hAnsi="Times New Roman" w:cs="Times New Roman"/>
+          <w:color w:val="2B2E34"/>
+          <w:sz w:val="26"/>
+          <w:szCs w:val="26"/>
+        </w:rPr>
+        <w:t xml:space="preserve"> 1 </w:t>
+      </w:r>
+      <w:r>
+        <w:rPr>
+          <w:rFonts w:ascii="Times New Roman" w:eastAsia="Times New Roman" w:hAnsi="Times New Roman" w:cs="Times New Roman"/>
+          <w:color w:val="2B2E34"/>
+          <w:sz w:val="26"/>
+          <w:szCs w:val="26"/>
+          <w:lang w:val="ru-RU"/>
+        </w:rPr>
+        <w:t>до</w:t>
+      </w:r>
+      <w:r>
+        <w:rPr>
+          <w:rFonts w:ascii="Times New Roman" w:eastAsia="Times New Roman" w:hAnsi="Times New Roman" w:cs="Times New Roman"/>
+          <w:color w:val="2B2E34"/>
+          <w:sz w:val="26"/>
+          <w:szCs w:val="26"/>
+        </w:rPr>
+        <w:t xml:space="preserve"> 1000000).</w:t>
       </w:r>
       <w:r>
         <w:rPr>
@@ -7148,7 +8041,6 @@
           <w:rFonts w:ascii="Times New Roman" w:eastAsia="Times New Roman" w:hAnsi="Times New Roman" w:cs="Times New Roman"/>
           <w:sz w:val="26"/>
           <w:szCs w:val="26"/>
-          <w:lang w:val="ru-RU"/>
         </w:rPr>
       </w:pPr>
       <w:r>
@@ -7159,7 +8051,263 @@
           <w:szCs w:val="26"/>
           <w:lang w:val="ru-RU"/>
         </w:rPr>
-        <w:t>Далее идет указанное количество числовых значений от 1 до 1000 каждое по одному числу в строке.</w:t>
+        <w:t>Далее</w:t>
+      </w:r>
+      <w:r>
+        <w:rPr>
+          <w:rFonts w:ascii="Times New Roman" w:eastAsia="Times New Roman" w:hAnsi="Times New Roman" w:cs="Times New Roman"/>
+          <w:color w:val="2B2E34"/>
+          <w:sz w:val="26"/>
+          <w:szCs w:val="26"/>
+        </w:rPr>
+        <w:t xml:space="preserve"> </w:t>
+      </w:r>
+      <w:r>
+        <w:rPr>
+          <w:rFonts w:ascii="Times New Roman" w:eastAsia="Times New Roman" w:hAnsi="Times New Roman" w:cs="Times New Roman"/>
+          <w:color w:val="2B2E34"/>
+          <w:sz w:val="26"/>
+          <w:szCs w:val="26"/>
+          <w:lang w:val="ru-RU"/>
+        </w:rPr>
+        <w:t>идет</w:t>
+      </w:r>
+      <w:r>
+        <w:rPr>
+          <w:rFonts w:ascii="Times New Roman" w:eastAsia="Times New Roman" w:hAnsi="Times New Roman" w:cs="Times New Roman"/>
+          <w:color w:val="2B2E34"/>
+          <w:sz w:val="26"/>
+          <w:szCs w:val="26"/>
+        </w:rPr>
+        <w:t xml:space="preserve"> </w:t>
+      </w:r>
+      <w:r>
+        <w:rPr>
+          <w:rFonts w:ascii="Times New Roman" w:eastAsia="Times New Roman" w:hAnsi="Times New Roman" w:cs="Times New Roman"/>
+          <w:color w:val="2B2E34"/>
+          <w:sz w:val="26"/>
+          <w:szCs w:val="26"/>
+          <w:lang w:val="ru-RU"/>
+        </w:rPr>
+        <w:t>указанное</w:t>
+      </w:r>
+      <w:r>
+        <w:rPr>
+          <w:rFonts w:ascii="Times New Roman" w:eastAsia="Times New Roman" w:hAnsi="Times New Roman" w:cs="Times New Roman"/>
+          <w:color w:val="2B2E34"/>
+          <w:sz w:val="26"/>
+          <w:szCs w:val="26"/>
+        </w:rPr>
+        <w:t xml:space="preserve"> </w:t>
+      </w:r>
+      <w:r>
+        <w:rPr>
+          <w:rFonts w:ascii="Times New Roman" w:eastAsia="Times New Roman" w:hAnsi="Times New Roman" w:cs="Times New Roman"/>
+          <w:color w:val="2B2E34"/>
+          <w:sz w:val="26"/>
+          <w:szCs w:val="26"/>
+          <w:lang w:val="ru-RU"/>
+        </w:rPr>
+        <w:t>количество</w:t>
+      </w:r>
+      <w:r>
+        <w:rPr>
+          <w:rFonts w:ascii="Times New Roman" w:eastAsia="Times New Roman" w:hAnsi="Times New Roman" w:cs="Times New Roman"/>
+          <w:color w:val="2B2E34"/>
+          <w:sz w:val="26"/>
+          <w:szCs w:val="26"/>
+        </w:rPr>
+        <w:t xml:space="preserve"> </w:t>
+      </w:r>
+      <w:r>
+        <w:rPr>
+          <w:rFonts w:ascii="Times New Roman" w:eastAsia="Times New Roman" w:hAnsi="Times New Roman" w:cs="Times New Roman"/>
+          <w:color w:val="2B2E34"/>
+          <w:sz w:val="26"/>
+          <w:szCs w:val="26"/>
+          <w:lang w:val="ru-RU"/>
+        </w:rPr>
+        <w:t>числовых</w:t>
+      </w:r>
+      <w:r>
+        <w:rPr>
+          <w:rFonts w:ascii="Times New Roman" w:eastAsia="Times New Roman" w:hAnsi="Times New Roman" w:cs="Times New Roman"/>
+          <w:color w:val="2B2E34"/>
+          <w:sz w:val="26"/>
+          <w:szCs w:val="26"/>
+        </w:rPr>
+        <w:t xml:space="preserve"> </w:t>
+      </w:r>
+      <w:r>
+        <w:rPr>
+          <w:rFonts w:ascii="Times New Roman" w:eastAsia="Times New Roman" w:hAnsi="Times New Roman" w:cs="Times New Roman"/>
+          <w:color w:val="2B2E34"/>
+          <w:sz w:val="26"/>
+          <w:szCs w:val="26"/>
+          <w:lang w:val="ru-RU"/>
+        </w:rPr>
+        <w:t>значений</w:t>
+      </w:r>
+      <w:r>
+        <w:rPr>
+          <w:rFonts w:ascii="Times New Roman" w:eastAsia="Times New Roman" w:hAnsi="Times New Roman" w:cs="Times New Roman"/>
+          <w:color w:val="2B2E34"/>
+          <w:sz w:val="26"/>
+          <w:szCs w:val="26"/>
+        </w:rPr>
+        <w:t xml:space="preserve"> </w:t>
+      </w:r>
+      <w:r>
+        <w:rPr>
+          <w:rFonts w:ascii="Times New Roman" w:eastAsia="Times New Roman" w:hAnsi="Times New Roman" w:cs="Times New Roman"/>
+          <w:color w:val="2B2E34"/>
+          <w:sz w:val="26"/>
+          <w:szCs w:val="26"/>
+          <w:lang w:val="ru-RU"/>
+        </w:rPr>
+        <w:t>от</w:t>
+      </w:r>
+      <w:r>
+        <w:rPr>
+          <w:rFonts w:ascii="Times New Roman" w:eastAsia="Times New Roman" w:hAnsi="Times New Roman" w:cs="Times New Roman"/>
+          <w:color w:val="2B2E34"/>
+          <w:sz w:val="26"/>
+          <w:szCs w:val="26"/>
+        </w:rPr>
+        <w:t xml:space="preserve"> 1 </w:t>
+      </w:r>
+      <w:r>
+        <w:rPr>
+          <w:rFonts w:ascii="Times New Roman" w:eastAsia="Times New Roman" w:hAnsi="Times New Roman" w:cs="Times New Roman"/>
+          <w:color w:val="2B2E34"/>
+          <w:sz w:val="26"/>
+          <w:szCs w:val="26"/>
+          <w:lang w:val="ru-RU"/>
+        </w:rPr>
+        <w:t>до</w:t>
+      </w:r>
+      <w:r>
+        <w:rPr>
+          <w:rFonts w:ascii="Times New Roman" w:eastAsia="Times New Roman" w:hAnsi="Times New Roman" w:cs="Times New Roman"/>
+          <w:color w:val="2B2E34"/>
+          <w:sz w:val="26"/>
+          <w:szCs w:val="26"/>
+        </w:rPr>
+        <w:t xml:space="preserve"> 1000 </w:t>
+      </w:r>
+      <w:r>
+        <w:rPr>
+          <w:rFonts w:ascii="Times New Roman" w:eastAsia="Times New Roman" w:hAnsi="Times New Roman" w:cs="Times New Roman"/>
+          <w:color w:val="2B2E34"/>
+          <w:sz w:val="26"/>
+          <w:szCs w:val="26"/>
+          <w:lang w:val="ru-RU"/>
+        </w:rPr>
+        <w:t>каждое</w:t>
+      </w:r>
+      <w:r>
+        <w:rPr>
+          <w:rFonts w:ascii="Times New Roman" w:eastAsia="Times New Roman" w:hAnsi="Times New Roman" w:cs="Times New Roman"/>
+          <w:color w:val="2B2E34"/>
+          <w:sz w:val="26"/>
+          <w:szCs w:val="26"/>
+        </w:rPr>
+        <w:t xml:space="preserve"> </w:t>
+      </w:r>
+      <w:r>
+        <w:rPr>
+          <w:rFonts w:ascii="Times New Roman" w:eastAsia="Times New Roman" w:hAnsi="Times New Roman" w:cs="Times New Roman"/>
+          <w:color w:val="2B2E34"/>
+          <w:sz w:val="26"/>
+          <w:szCs w:val="26"/>
+          <w:lang w:val="ru-RU"/>
+        </w:rPr>
+        <w:t>по</w:t>
+      </w:r>
+      <w:r>
+        <w:rPr>
+          <w:rFonts w:ascii="Times New Roman" w:eastAsia="Times New Roman" w:hAnsi="Times New Roman" w:cs="Times New Roman"/>
+          <w:color w:val="2B2E34"/>
+          <w:sz w:val="26"/>
+          <w:szCs w:val="26"/>
+        </w:rPr>
+        <w:t xml:space="preserve"> </w:t>
+      </w:r>
+      <w:r>
+        <w:rPr>
+          <w:rFonts w:ascii="Times New Roman" w:eastAsia="Times New Roman" w:hAnsi="Times New Roman" w:cs="Times New Roman"/>
+          <w:color w:val="2B2E34"/>
+          <w:sz w:val="26"/>
+          <w:szCs w:val="26"/>
+          <w:lang w:val="ru-RU"/>
+        </w:rPr>
+        <w:t>одному</w:t>
+      </w:r>
+      <w:r>
+        <w:rPr>
+          <w:rFonts w:ascii="Times New Roman" w:eastAsia="Times New Roman" w:hAnsi="Times New Roman" w:cs="Times New Roman"/>
+          <w:color w:val="2B2E34"/>
+          <w:sz w:val="26"/>
+          <w:szCs w:val="26"/>
+        </w:rPr>
+        <w:t xml:space="preserve"> </w:t>
+      </w:r>
+      <w:r>
+        <w:rPr>
+          <w:rFonts w:ascii="Times New Roman" w:eastAsia="Times New Roman" w:hAnsi="Times New Roman" w:cs="Times New Roman"/>
+          <w:color w:val="2B2E34"/>
+          <w:sz w:val="26"/>
+          <w:szCs w:val="26"/>
+          <w:lang w:val="ru-RU"/>
+        </w:rPr>
+        <w:t>числу</w:t>
+      </w:r>
+      <w:r>
+        <w:rPr>
+          <w:rFonts w:ascii="Times New Roman" w:eastAsia="Times New Roman" w:hAnsi="Times New Roman" w:cs="Times New Roman"/>
+          <w:color w:val="2B2E34"/>
+          <w:sz w:val="26"/>
+          <w:szCs w:val="26"/>
+        </w:rPr>
+        <w:t xml:space="preserve"> </w:t>
+      </w:r>
+      <w:r>
+        <w:rPr>
+          <w:rFonts w:ascii="Times New Roman" w:eastAsia="Times New Roman" w:hAnsi="Times New Roman" w:cs="Times New Roman"/>
+          <w:color w:val="2B2E34"/>
+          <w:sz w:val="26"/>
+          <w:szCs w:val="26"/>
+          <w:lang w:val="ru-RU"/>
+        </w:rPr>
+        <w:t>в</w:t>
+      </w:r>
+      <w:r>
+        <w:rPr>
+          <w:rFonts w:ascii="Times New Roman" w:eastAsia="Times New Roman" w:hAnsi="Times New Roman" w:cs="Times New Roman"/>
+          <w:color w:val="2B2E34"/>
+          <w:sz w:val="26"/>
+          <w:szCs w:val="26"/>
+        </w:rPr>
+        <w:t xml:space="preserve"> </w:t>
+      </w:r>
+      <w:r>
+        <w:rPr>
+          <w:rFonts w:ascii="Times New Roman" w:eastAsia="Times New Roman" w:hAnsi="Times New Roman" w:cs="Times New Roman"/>
+          <w:color w:val="2B2E34"/>
+          <w:sz w:val="26"/>
+          <w:szCs w:val="26"/>
+          <w:lang w:val="ru-RU"/>
+        </w:rPr>
+        <w:t>строке</w:t>
+      </w:r>
+      <w:r>
+        <w:rPr>
+          <w:rFonts w:ascii="Times New Roman" w:eastAsia="Times New Roman" w:hAnsi="Times New Roman" w:cs="Times New Roman"/>
+          <w:color w:val="2B2E34"/>
+          <w:sz w:val="26"/>
+          <w:szCs w:val="26"/>
+        </w:rPr>
+        <w:t>.</w:t>
       </w:r>
     </w:p>
     <w:p>
@@ -7169,7 +8317,6 @@
           <w:rFonts w:ascii="Times New Roman" w:eastAsia="Times New Roman" w:hAnsi="Times New Roman" w:cs="Times New Roman"/>
           <w:sz w:val="26"/>
           <w:szCs w:val="26"/>
-          <w:lang w:val="ru-RU"/>
         </w:rPr>
       </w:pPr>
     </w:p>
@@ -7180,7 +8327,6 @@
           <w:rFonts w:ascii="Times New Roman" w:eastAsia="Times New Roman" w:hAnsi="Times New Roman" w:cs="Times New Roman"/>
           <w:sz w:val="26"/>
           <w:szCs w:val="26"/>
-          <w:lang w:val="ru-RU"/>
         </w:rPr>
       </w:pPr>
       <w:r>
@@ -7192,7 +8338,269 @@
           <w:u w:val="single"/>
           <w:lang w:val="ru-RU"/>
         </w:rPr>
-        <w:t>Решение должно быть выполнено в виде консольного приложения, результаты выведены в текстовый файл.</w:t>
+        <w:t>Решение</w:t>
+      </w:r>
+      <w:r>
+        <w:rPr>
+          <w:rFonts w:ascii="Times New Roman" w:eastAsia="Times New Roman" w:hAnsi="Times New Roman" w:cs="Times New Roman"/>
+          <w:color w:val="2B2E34"/>
+          <w:sz w:val="26"/>
+          <w:szCs w:val="26"/>
+          <w:u w:val="single"/>
+        </w:rPr>
+        <w:t xml:space="preserve"> </w:t>
+      </w:r>
+      <w:r>
+        <w:rPr>
+          <w:rFonts w:ascii="Times New Roman" w:eastAsia="Times New Roman" w:hAnsi="Times New Roman" w:cs="Times New Roman"/>
+          <w:color w:val="2B2E34"/>
+          <w:sz w:val="26"/>
+          <w:szCs w:val="26"/>
+          <w:u w:val="single"/>
+          <w:lang w:val="ru-RU"/>
+        </w:rPr>
+        <w:t>должно</w:t>
+      </w:r>
+      <w:r>
+        <w:rPr>
+          <w:rFonts w:ascii="Times New Roman" w:eastAsia="Times New Roman" w:hAnsi="Times New Roman" w:cs="Times New Roman"/>
+          <w:color w:val="2B2E34"/>
+          <w:sz w:val="26"/>
+          <w:szCs w:val="26"/>
+          <w:u w:val="single"/>
+        </w:rPr>
+        <w:t xml:space="preserve"> </w:t>
+      </w:r>
+      <w:r>
+        <w:rPr>
+          <w:rFonts w:ascii="Times New Roman" w:eastAsia="Times New Roman" w:hAnsi="Times New Roman" w:cs="Times New Roman"/>
+          <w:color w:val="2B2E34"/>
+          <w:sz w:val="26"/>
+          <w:szCs w:val="26"/>
+          <w:u w:val="single"/>
+          <w:lang w:val="ru-RU"/>
+        </w:rPr>
+        <w:t>быть</w:t>
+      </w:r>
+      <w:r>
+        <w:rPr>
+          <w:rFonts w:ascii="Times New Roman" w:eastAsia="Times New Roman" w:hAnsi="Times New Roman" w:cs="Times New Roman"/>
+          <w:color w:val="2B2E34"/>
+          <w:sz w:val="26"/>
+          <w:szCs w:val="26"/>
+          <w:u w:val="single"/>
+        </w:rPr>
+        <w:t xml:space="preserve"> </w:t>
+      </w:r>
+      <w:r>
+        <w:rPr>
+          <w:rFonts w:ascii="Times New Roman" w:eastAsia="Times New Roman" w:hAnsi="Times New Roman" w:cs="Times New Roman"/>
+          <w:color w:val="2B2E34"/>
+          <w:sz w:val="26"/>
+          <w:szCs w:val="26"/>
+          <w:u w:val="single"/>
+          <w:lang w:val="ru-RU"/>
+        </w:rPr>
+        <w:t>выполнено</w:t>
+      </w:r>
+      <w:r>
+        <w:rPr>
+          <w:rFonts w:ascii="Times New Roman" w:eastAsia="Times New Roman" w:hAnsi="Times New Roman" w:cs="Times New Roman"/>
+          <w:color w:val="2B2E34"/>
+          <w:sz w:val="26"/>
+          <w:szCs w:val="26"/>
+          <w:u w:val="single"/>
+        </w:rPr>
+        <w:t xml:space="preserve"> </w:t>
+      </w:r>
+      <w:r>
+        <w:rPr>
+          <w:rFonts w:ascii="Times New Roman" w:eastAsia="Times New Roman" w:hAnsi="Times New Roman" w:cs="Times New Roman"/>
+          <w:color w:val="2B2E34"/>
+          <w:sz w:val="26"/>
+          <w:szCs w:val="26"/>
+          <w:u w:val="single"/>
+          <w:lang w:val="ru-RU"/>
+        </w:rPr>
+        <w:t>в</w:t>
+      </w:r>
+      <w:r>
+        <w:rPr>
+          <w:rFonts w:ascii="Times New Roman" w:eastAsia="Times New Roman" w:hAnsi="Times New Roman" w:cs="Times New Roman"/>
+          <w:color w:val="2B2E34"/>
+          <w:sz w:val="26"/>
+          <w:szCs w:val="26"/>
+          <w:u w:val="single"/>
+        </w:rPr>
+        <w:t xml:space="preserve"> </w:t>
+      </w:r>
+      <w:r>
+        <w:rPr>
+          <w:rFonts w:ascii="Times New Roman" w:eastAsia="Times New Roman" w:hAnsi="Times New Roman" w:cs="Times New Roman"/>
+          <w:color w:val="2B2E34"/>
+          <w:sz w:val="26"/>
+          <w:szCs w:val="26"/>
+          <w:u w:val="single"/>
+          <w:lang w:val="ru-RU"/>
+        </w:rPr>
+        <w:t>виде</w:t>
+      </w:r>
+      <w:r>
+        <w:rPr>
+          <w:rFonts w:ascii="Times New Roman" w:eastAsia="Times New Roman" w:hAnsi="Times New Roman" w:cs="Times New Roman"/>
+          <w:color w:val="2B2E34"/>
+          <w:sz w:val="26"/>
+          <w:szCs w:val="26"/>
+          <w:u w:val="single"/>
+        </w:rPr>
+        <w:t xml:space="preserve"> </w:t>
+      </w:r>
+      <w:r>
+        <w:rPr>
+          <w:rFonts w:ascii="Times New Roman" w:eastAsia="Times New Roman" w:hAnsi="Times New Roman" w:cs="Times New Roman"/>
+          <w:color w:val="2B2E34"/>
+          <w:sz w:val="26"/>
+          <w:szCs w:val="26"/>
+          <w:u w:val="single"/>
+          <w:lang w:val="ru-RU"/>
+        </w:rPr>
+        <w:t>консольного</w:t>
+      </w:r>
+      <w:r>
+        <w:rPr>
+          <w:rFonts w:ascii="Times New Roman" w:eastAsia="Times New Roman" w:hAnsi="Times New Roman" w:cs="Times New Roman"/>
+          <w:color w:val="2B2E34"/>
+          <w:sz w:val="26"/>
+          <w:szCs w:val="26"/>
+          <w:u w:val="single"/>
+        </w:rPr>
+        <w:t xml:space="preserve"> </w:t>
+      </w:r>
+      <w:r>
+        <w:rPr>
+          <w:rFonts w:ascii="Times New Roman" w:eastAsia="Times New Roman" w:hAnsi="Times New Roman" w:cs="Times New Roman"/>
+          <w:color w:val="2B2E34"/>
+          <w:sz w:val="26"/>
+          <w:szCs w:val="26"/>
+          <w:u w:val="single"/>
+          <w:lang w:val="ru-RU"/>
+        </w:rPr>
+        <w:t>приложения</w:t>
+      </w:r>
+      <w:r>
+        <w:rPr>
+          <w:rFonts w:ascii="Times New Roman" w:eastAsia="Times New Roman" w:hAnsi="Times New Roman" w:cs="Times New Roman"/>
+          <w:color w:val="2B2E34"/>
+          <w:sz w:val="26"/>
+          <w:szCs w:val="26"/>
+          <w:u w:val="single"/>
+        </w:rPr>
+        <w:t xml:space="preserve">, </w:t>
+      </w:r>
+      <w:r>
+        <w:rPr>
+          <w:rFonts w:ascii="Times New Roman" w:eastAsia="Times New Roman" w:hAnsi="Times New Roman" w:cs="Times New Roman"/>
+          <w:color w:val="2B2E34"/>
+          <w:sz w:val="26"/>
+          <w:szCs w:val="26"/>
+          <w:u w:val="single"/>
+          <w:lang w:val="ru-RU"/>
+        </w:rPr>
+        <w:t>результаты</w:t>
+      </w:r>
+      <w:r>
+        <w:rPr>
+          <w:rFonts w:ascii="Times New Roman" w:eastAsia="Times New Roman" w:hAnsi="Times New Roman" w:cs="Times New Roman"/>
+          <w:color w:val="2B2E34"/>
+          <w:sz w:val="26"/>
+          <w:szCs w:val="26"/>
+          <w:u w:val="single"/>
+        </w:rPr>
+        <w:t xml:space="preserve"> </w:t>
+      </w:r>
+      <w:r>
+        <w:rPr>
+          <w:rFonts w:ascii="Times New Roman" w:eastAsia="Times New Roman" w:hAnsi="Times New Roman" w:cs="Times New Roman"/>
+          <w:color w:val="2B2E34"/>
+          <w:sz w:val="26"/>
+          <w:szCs w:val="26"/>
+          <w:u w:val="single"/>
+          <w:lang w:val="ru-RU"/>
+        </w:rPr>
+        <w:t>выведены</w:t>
+      </w:r>
+      <w:r>
+        <w:rPr>
+          <w:rFonts w:ascii="Times New Roman" w:eastAsia="Times New Roman" w:hAnsi="Times New Roman" w:cs="Times New Roman"/>
+          <w:color w:val="2B2E34"/>
+          <w:sz w:val="26"/>
+          <w:szCs w:val="26"/>
+          <w:u w:val="single"/>
+        </w:rPr>
+        <w:t xml:space="preserve"> </w:t>
+      </w:r>
+      <w:r>
+        <w:rPr>
+          <w:rFonts w:ascii="Times New Roman" w:eastAsia="Times New Roman" w:hAnsi="Times New Roman" w:cs="Times New Roman"/>
+          <w:color w:val="2B2E34"/>
+          <w:sz w:val="26"/>
+          <w:szCs w:val="26"/>
+          <w:u w:val="single"/>
+          <w:lang w:val="ru-RU"/>
+        </w:rPr>
+        <w:t>в</w:t>
+      </w:r>
+      <w:r>
+        <w:rPr>
+          <w:rFonts w:ascii="Times New Roman" w:eastAsia="Times New Roman" w:hAnsi="Times New Roman" w:cs="Times New Roman"/>
+          <w:color w:val="2B2E34"/>
+          <w:sz w:val="26"/>
+          <w:szCs w:val="26"/>
+          <w:u w:val="single"/>
+        </w:rPr>
+        <w:t xml:space="preserve"> </w:t>
+      </w:r>
+      <w:r>
+        <w:rPr>
+          <w:rFonts w:ascii="Times New Roman" w:eastAsia="Times New Roman" w:hAnsi="Times New Roman" w:cs="Times New Roman"/>
+          <w:color w:val="2B2E34"/>
+          <w:sz w:val="26"/>
+          <w:szCs w:val="26"/>
+          <w:u w:val="single"/>
+          <w:lang w:val="ru-RU"/>
+        </w:rPr>
+        <w:t>текстовый</w:t>
+      </w:r>
+      <w:r>
+        <w:rPr>
+          <w:rFonts w:ascii="Times New Roman" w:eastAsia="Times New Roman" w:hAnsi="Times New Roman" w:cs="Times New Roman"/>
+          <w:color w:val="2B2E34"/>
+          <w:sz w:val="26"/>
+          <w:szCs w:val="26"/>
+          <w:u w:val="single"/>
+        </w:rPr>
+        <w:t xml:space="preserve"> </w:t>
+      </w:r>
+      <w:r>
+        <w:rPr>
+          <w:rFonts w:ascii="Times New Roman" w:eastAsia="Times New Roman" w:hAnsi="Times New Roman" w:cs="Times New Roman"/>
+          <w:color w:val="2B2E34"/>
+          <w:sz w:val="26"/>
+          <w:szCs w:val="26"/>
+          <w:u w:val="single"/>
+          <w:lang w:val="ru-RU"/>
+        </w:rPr>
+        <w:t>файл</w:t>
+      </w:r>
+      <w:r>
+        <w:rPr>
+          <w:rFonts w:ascii="Times New Roman" w:eastAsia="Times New Roman" w:hAnsi="Times New Roman" w:cs="Times New Roman"/>
+          <w:color w:val="2B2E34"/>
+          <w:sz w:val="26"/>
+          <w:szCs w:val="26"/>
+          <w:u w:val="single"/>
+        </w:rPr>
+        <w:t>.</w:t>
       </w:r>
       <w:r>
         <w:rPr>
@@ -7212,7 +8620,6 @@
           <w:color w:val="2B2E34"/>
           <w:sz w:val="26"/>
           <w:szCs w:val="26"/>
-          <w:lang w:val="ru-RU"/>
         </w:rPr>
       </w:pPr>
       <w:r>
@@ -7223,7 +8630,130 @@
           <w:szCs w:val="26"/>
           <w:lang w:val="ru-RU"/>
         </w:rPr>
-        <w:t>Время работы программы не должно превышать 2 секунд.</w:t>
+        <w:t>Время</w:t>
+      </w:r>
+      <w:r>
+        <w:rPr>
+          <w:rFonts w:ascii="Times New Roman" w:eastAsia="Times New Roman" w:hAnsi="Times New Roman" w:cs="Times New Roman"/>
+          <w:color w:val="2B2E34"/>
+          <w:sz w:val="26"/>
+          <w:szCs w:val="26"/>
+        </w:rPr>
+        <w:t xml:space="preserve"> </w:t>
+      </w:r>
+      <w:r>
+        <w:rPr>
+          <w:rFonts w:ascii="Times New Roman" w:eastAsia="Times New Roman" w:hAnsi="Times New Roman" w:cs="Times New Roman"/>
+          <w:color w:val="2B2E34"/>
+          <w:sz w:val="26"/>
+          <w:szCs w:val="26"/>
+          <w:lang w:val="ru-RU"/>
+        </w:rPr>
+        <w:t>работы</w:t>
+      </w:r>
+      <w:r>
+        <w:rPr>
+          <w:rFonts w:ascii="Times New Roman" w:eastAsia="Times New Roman" w:hAnsi="Times New Roman" w:cs="Times New Roman"/>
+          <w:color w:val="2B2E34"/>
+          <w:sz w:val="26"/>
+          <w:szCs w:val="26"/>
+        </w:rPr>
+        <w:t xml:space="preserve"> </w:t>
+      </w:r>
+      <w:r>
+        <w:rPr>
+          <w:rFonts w:ascii="Times New Roman" w:eastAsia="Times New Roman" w:hAnsi="Times New Roman" w:cs="Times New Roman"/>
+          <w:color w:val="2B2E34"/>
+          <w:sz w:val="26"/>
+          <w:szCs w:val="26"/>
+          <w:lang w:val="ru-RU"/>
+        </w:rPr>
+        <w:t>программы</w:t>
+      </w:r>
+      <w:r>
+        <w:rPr>
+          <w:rFonts w:ascii="Times New Roman" w:eastAsia="Times New Roman" w:hAnsi="Times New Roman" w:cs="Times New Roman"/>
+          <w:color w:val="2B2E34"/>
+          <w:sz w:val="26"/>
+          <w:szCs w:val="26"/>
+        </w:rPr>
+        <w:t xml:space="preserve"> </w:t>
+      </w:r>
+      <w:r>
+        <w:rPr>
+          <w:rFonts w:ascii="Times New Roman" w:eastAsia="Times New Roman" w:hAnsi="Times New Roman" w:cs="Times New Roman"/>
+          <w:color w:val="2B2E34"/>
+          <w:sz w:val="26"/>
+          <w:szCs w:val="26"/>
+          <w:lang w:val="ru-RU"/>
+        </w:rPr>
+        <w:t>не</w:t>
+      </w:r>
+      <w:r>
+        <w:rPr>
+          <w:rFonts w:ascii="Times New Roman" w:eastAsia="Times New Roman" w:hAnsi="Times New Roman" w:cs="Times New Roman"/>
+          <w:color w:val="2B2E34"/>
+          <w:sz w:val="26"/>
+          <w:szCs w:val="26"/>
+        </w:rPr>
+        <w:t xml:space="preserve"> </w:t>
+      </w:r>
+      <w:r>
+        <w:rPr>
+          <w:rFonts w:ascii="Times New Roman" w:eastAsia="Times New Roman" w:hAnsi="Times New Roman" w:cs="Times New Roman"/>
+          <w:color w:val="2B2E34"/>
+          <w:sz w:val="26"/>
+          <w:szCs w:val="26"/>
+          <w:lang w:val="ru-RU"/>
+        </w:rPr>
+        <w:t>должно</w:t>
+      </w:r>
+      <w:r>
+        <w:rPr>
+          <w:rFonts w:ascii="Times New Roman" w:eastAsia="Times New Roman" w:hAnsi="Times New Roman" w:cs="Times New Roman"/>
+          <w:color w:val="2B2E34"/>
+          <w:sz w:val="26"/>
+          <w:szCs w:val="26"/>
+        </w:rPr>
+        <w:t xml:space="preserve"> </w:t>
+      </w:r>
+      <w:r>
+        <w:rPr>
+          <w:rFonts w:ascii="Times New Roman" w:eastAsia="Times New Roman" w:hAnsi="Times New Roman" w:cs="Times New Roman"/>
+          <w:color w:val="2B2E34"/>
+          <w:sz w:val="26"/>
+          <w:szCs w:val="26"/>
+          <w:lang w:val="ru-RU"/>
+        </w:rPr>
+        <w:t>превышать</w:t>
+      </w:r>
+      <w:r>
+        <w:rPr>
+          <w:rFonts w:ascii="Times New Roman" w:eastAsia="Times New Roman" w:hAnsi="Times New Roman" w:cs="Times New Roman"/>
+          <w:color w:val="2B2E34"/>
+          <w:sz w:val="26"/>
+          <w:szCs w:val="26"/>
+        </w:rPr>
+        <w:t xml:space="preserve"> 2 </w:t>
+      </w:r>
+      <w:r>
+        <w:rPr>
+          <w:rFonts w:ascii="Times New Roman" w:eastAsia="Times New Roman" w:hAnsi="Times New Roman" w:cs="Times New Roman"/>
+          <w:color w:val="2B2E34"/>
+          <w:sz w:val="26"/>
+          <w:szCs w:val="26"/>
+          <w:lang w:val="ru-RU"/>
+        </w:rPr>
+        <w:t>секунд</w:t>
+      </w:r>
+      <w:r>
+        <w:rPr>
+          <w:rFonts w:ascii="Times New Roman" w:eastAsia="Times New Roman" w:hAnsi="Times New Roman" w:cs="Times New Roman"/>
+          <w:color w:val="2B2E34"/>
+          <w:sz w:val="26"/>
+          <w:szCs w:val="26"/>
+        </w:rPr>
+        <w:t>.</w:t>
       </w:r>
     </w:p>
     <w:p>
@@ -7245,7 +8775,6 @@
           <w:rFonts w:ascii="Times New Roman" w:eastAsia="Times New Roman" w:hAnsi="Times New Roman" w:cs="Times New Roman"/>
           <w:sz w:val="26"/>
           <w:szCs w:val="26"/>
-          <w:lang w:val="ru-RU"/>
         </w:rPr>
       </w:pPr>
       <w:r>
@@ -7258,7 +8787,18 @@
           <w:szCs w:val="26"/>
           <w:lang w:val="ru-RU"/>
         </w:rPr>
-        <w:t>Задача 2.</w:t>
+        <w:t>Задача</w:t>
+      </w:r>
+      <w:r>
+        <w:rPr>
+          <w:rFonts w:ascii="Times New Roman" w:eastAsia="Times New Roman" w:hAnsi="Times New Roman" w:cs="Times New Roman"/>
+          <w:b/>
+          <w:bCs/>
+          <w:color w:val="000000"/>
+          <w:sz w:val="26"/>
+          <w:szCs w:val="26"/>
+        </w:rPr>
+        <w:t xml:space="preserve"> 2.</w:t>
       </w:r>
       <w:r>
         <w:rPr>
@@ -7278,7 +8818,6 @@
           <w:rFonts w:ascii="Times New Roman" w:eastAsia="Times New Roman" w:hAnsi="Times New Roman" w:cs="Times New Roman"/>
           <w:sz w:val="26"/>
           <w:szCs w:val="26"/>
-          <w:lang w:val="ru-RU"/>
         </w:rPr>
       </w:pPr>
       <w:r>
@@ -7289,7 +8828,159 @@
           <w:szCs w:val="26"/>
           <w:lang w:val="ru-RU"/>
         </w:rPr>
-        <w:t>Модифицируйте программу, чтобы она выводила данные в порядке убывания</w:t>
+        <w:t>Модифицируйте</w:t>
+      </w:r>
+      <w:r>
+        <w:rPr>
+          <w:rFonts w:ascii="Times New Roman" w:eastAsia="Times New Roman" w:hAnsi="Times New Roman" w:cs="Times New Roman"/>
+          <w:color w:val="2B2E34"/>
+          <w:sz w:val="26"/>
+          <w:szCs w:val="26"/>
+        </w:rPr>
+        <w:t xml:space="preserve"> </w:t>
+      </w:r>
+      <w:r>
+        <w:rPr>
+          <w:rFonts w:ascii="Times New Roman" w:eastAsia="Times New Roman" w:hAnsi="Times New Roman" w:cs="Times New Roman"/>
+          <w:color w:val="2B2E34"/>
+          <w:sz w:val="26"/>
+          <w:szCs w:val="26"/>
+          <w:lang w:val="ru-RU"/>
+        </w:rPr>
+        <w:t>программу</w:t>
+      </w:r>
+      <w:r>
+        <w:rPr>
+          <w:rFonts w:ascii="Times New Roman" w:eastAsia="Times New Roman" w:hAnsi="Times New Roman" w:cs="Times New Roman"/>
+          <w:color w:val="2B2E34"/>
+          <w:sz w:val="26"/>
+          <w:szCs w:val="26"/>
+        </w:rPr>
+        <w:t xml:space="preserve">, </w:t>
+      </w:r>
+      <w:r>
+        <w:rPr>
+          <w:rFonts w:ascii="Times New Roman" w:eastAsia="Times New Roman" w:hAnsi="Times New Roman" w:cs="Times New Roman"/>
+          <w:color w:val="2B2E34"/>
+          <w:sz w:val="26"/>
+          <w:szCs w:val="26"/>
+          <w:lang w:val="ru-RU"/>
+        </w:rPr>
+        <w:t>чтобы</w:t>
+      </w:r>
+      <w:r>
+        <w:rPr>
+          <w:rFonts w:ascii="Times New Roman" w:eastAsia="Times New Roman" w:hAnsi="Times New Roman" w:cs="Times New Roman"/>
+          <w:color w:val="2B2E34"/>
+          <w:sz w:val="26"/>
+          <w:szCs w:val="26"/>
+        </w:rPr>
+        <w:t xml:space="preserve"> </w:t>
+      </w:r>
+      <w:r>
+        <w:rPr>
+          <w:rFonts w:ascii="Times New Roman" w:eastAsia="Times New Roman" w:hAnsi="Times New Roman" w:cs="Times New Roman"/>
+          <w:color w:val="2B2E34"/>
+          <w:sz w:val="26"/>
+          <w:szCs w:val="26"/>
+          <w:lang w:val="ru-RU"/>
+        </w:rPr>
+        <w:t>она</w:t>
+      </w:r>
+      <w:r>
+        <w:rPr>
+          <w:rFonts w:ascii="Times New Roman" w:eastAsia="Times New Roman" w:hAnsi="Times New Roman" w:cs="Times New Roman"/>
+          <w:color w:val="2B2E34"/>
+          <w:sz w:val="26"/>
+          <w:szCs w:val="26"/>
+        </w:rPr>
+        <w:t xml:space="preserve"> </w:t>
+      </w:r>
+      <w:r>
+        <w:rPr>
+          <w:rFonts w:ascii="Times New Roman" w:eastAsia="Times New Roman" w:hAnsi="Times New Roman" w:cs="Times New Roman"/>
+          <w:color w:val="2B2E34"/>
+          <w:sz w:val="26"/>
+          <w:szCs w:val="26"/>
+          <w:lang w:val="ru-RU"/>
+        </w:rPr>
+        <w:t>выводила</w:t>
+      </w:r>
+      <w:r>
+        <w:rPr>
+          <w:rFonts w:ascii="Times New Roman" w:eastAsia="Times New Roman" w:hAnsi="Times New Roman" w:cs="Times New Roman"/>
+          <w:color w:val="2B2E34"/>
+          <w:sz w:val="26"/>
+          <w:szCs w:val="26"/>
+        </w:rPr>
+        <w:t xml:space="preserve"> </w:t>
+      </w:r>
+      <w:r>
+        <w:rPr>
+          <w:rFonts w:ascii="Times New Roman" w:eastAsia="Times New Roman" w:hAnsi="Times New Roman" w:cs="Times New Roman"/>
+          <w:color w:val="2B2E34"/>
+          <w:sz w:val="26"/>
+          <w:szCs w:val="26"/>
+          <w:lang w:val="ru-RU"/>
+        </w:rPr>
+        <w:t>данные</w:t>
+      </w:r>
+      <w:r>
+        <w:rPr>
+          <w:rFonts w:ascii="Times New Roman" w:eastAsia="Times New Roman" w:hAnsi="Times New Roman" w:cs="Times New Roman"/>
+          <w:color w:val="2B2E34"/>
+          <w:sz w:val="26"/>
+          <w:szCs w:val="26"/>
+        </w:rPr>
+        <w:t xml:space="preserve"> </w:t>
+      </w:r>
+      <w:r>
+        <w:rPr>
+          <w:rFonts w:ascii="Times New Roman" w:eastAsia="Times New Roman" w:hAnsi="Times New Roman" w:cs="Times New Roman"/>
+          <w:color w:val="2B2E34"/>
+          <w:sz w:val="26"/>
+          <w:szCs w:val="26"/>
+          <w:lang w:val="ru-RU"/>
+        </w:rPr>
+        <w:t>в</w:t>
+      </w:r>
+      <w:r>
+        <w:rPr>
+          <w:rFonts w:ascii="Times New Roman" w:eastAsia="Times New Roman" w:hAnsi="Times New Roman" w:cs="Times New Roman"/>
+          <w:color w:val="2B2E34"/>
+          <w:sz w:val="26"/>
+          <w:szCs w:val="26"/>
+        </w:rPr>
+        <w:t xml:space="preserve"> </w:t>
+      </w:r>
+      <w:r>
+        <w:rPr>
+          <w:rFonts w:ascii="Times New Roman" w:eastAsia="Times New Roman" w:hAnsi="Times New Roman" w:cs="Times New Roman"/>
+          <w:color w:val="2B2E34"/>
+          <w:sz w:val="26"/>
+          <w:szCs w:val="26"/>
+          <w:lang w:val="ru-RU"/>
+        </w:rPr>
+        <w:t>порядке</w:t>
+      </w:r>
+      <w:r>
+        <w:rPr>
+          <w:rFonts w:ascii="Times New Roman" w:eastAsia="Times New Roman" w:hAnsi="Times New Roman" w:cs="Times New Roman"/>
+          <w:color w:val="2B2E34"/>
+          <w:sz w:val="26"/>
+          <w:szCs w:val="26"/>
+        </w:rPr>
+        <w:t xml:space="preserve"> </w:t>
+      </w:r>
+      <w:r>
+        <w:rPr>
+          <w:rFonts w:ascii="Times New Roman" w:eastAsia="Times New Roman" w:hAnsi="Times New Roman" w:cs="Times New Roman"/>
+          <w:color w:val="2B2E34"/>
+          <w:sz w:val="26"/>
+          <w:szCs w:val="26"/>
+          <w:lang w:val="ru-RU"/>
+        </w:rPr>
+        <w:t>убывания</w:t>
       </w:r>
     </w:p>
     <w:p>
@@ -7299,7 +8990,6 @@
           <w:rFonts w:ascii="Times New Roman" w:eastAsia="Times New Roman" w:hAnsi="Times New Roman" w:cs="Times New Roman"/>
           <w:sz w:val="26"/>
           <w:szCs w:val="26"/>
-          <w:lang w:val="ru-RU"/>
         </w:rPr>
       </w:pPr>
     </w:p>
@@ -7311,7 +9001,6 @@
           <w:rFonts w:ascii="Times New Roman" w:eastAsia="Times New Roman" w:hAnsi="Times New Roman" w:cs="Times New Roman"/>
           <w:sz w:val="26"/>
           <w:szCs w:val="26"/>
-          <w:lang w:val="ru-RU"/>
         </w:rPr>
       </w:pPr>
       <w:r>
@@ -7324,7 +9013,18 @@
           <w:szCs w:val="26"/>
           <w:lang w:val="ru-RU"/>
         </w:rPr>
-        <w:t>Задача 3.</w:t>
+        <w:t>Задача</w:t>
+      </w:r>
+      <w:r>
+        <w:rPr>
+          <w:rFonts w:ascii="Times New Roman" w:eastAsia="Times New Roman" w:hAnsi="Times New Roman" w:cs="Times New Roman"/>
+          <w:b/>
+          <w:bCs/>
+          <w:color w:val="000000"/>
+          <w:sz w:val="26"/>
+          <w:szCs w:val="26"/>
+        </w:rPr>
+        <w:t xml:space="preserve"> 3.</w:t>
       </w:r>
       <w:r>
         <w:rPr>
@@ -7344,7 +9044,6 @@
           <w:rFonts w:ascii="Times New Roman" w:eastAsia="Times New Roman" w:hAnsi="Times New Roman" w:cs="Times New Roman"/>
           <w:sz w:val="26"/>
           <w:szCs w:val="26"/>
-          <w:lang w:val="ru-RU"/>
         </w:rPr>
       </w:pPr>
       <w:r>
@@ -7355,7 +9054,529 @@
           <w:szCs w:val="26"/>
           <w:lang w:val="ru-RU"/>
         </w:rPr>
-        <w:t>Модифицируйте программу, чтобы она могла по требованию пользователя выводить данные либо по возрастанию, либо по убыванию. Информация о требуемом виде сортировки должна содержаться в том же входном файле.</w:t>
+        <w:t>Модифицируйте</w:t>
+      </w:r>
+      <w:r>
+        <w:rPr>
+          <w:rFonts w:ascii="Times New Roman" w:eastAsia="Times New Roman" w:hAnsi="Times New Roman" w:cs="Times New Roman"/>
+          <w:color w:val="2B2E34"/>
+          <w:sz w:val="26"/>
+          <w:szCs w:val="26"/>
+        </w:rPr>
+        <w:t xml:space="preserve"> </w:t>
+      </w:r>
+      <w:r>
+        <w:rPr>
+          <w:rFonts w:ascii="Times New Roman" w:eastAsia="Times New Roman" w:hAnsi="Times New Roman" w:cs="Times New Roman"/>
+          <w:color w:val="2B2E34"/>
+          <w:sz w:val="26"/>
+          <w:szCs w:val="26"/>
+          <w:lang w:val="ru-RU"/>
+        </w:rPr>
+        <w:t>программу</w:t>
+      </w:r>
+      <w:r>
+        <w:rPr>
+          <w:rFonts w:ascii="Times New Roman" w:eastAsia="Times New Roman" w:hAnsi="Times New Roman" w:cs="Times New Roman"/>
+          <w:color w:val="2B2E34"/>
+          <w:sz w:val="26"/>
+          <w:szCs w:val="26"/>
+        </w:rPr>
+        <w:t xml:space="preserve">, </w:t>
+      </w:r>
+      <w:r>
+        <w:rPr>
+          <w:rFonts w:ascii="Times New Roman" w:eastAsia="Times New Roman" w:hAnsi="Times New Roman" w:cs="Times New Roman"/>
+          <w:color w:val="2B2E34"/>
+          <w:sz w:val="26"/>
+          <w:szCs w:val="26"/>
+          <w:lang w:val="ru-RU"/>
+        </w:rPr>
+        <w:t>чтобы</w:t>
+      </w:r>
+      <w:r>
+        <w:rPr>
+          <w:rFonts w:ascii="Times New Roman" w:eastAsia="Times New Roman" w:hAnsi="Times New Roman" w:cs="Times New Roman"/>
+          <w:color w:val="2B2E34"/>
+          <w:sz w:val="26"/>
+          <w:szCs w:val="26"/>
+        </w:rPr>
+        <w:t xml:space="preserve"> </w:t>
+      </w:r>
+      <w:r>
+        <w:rPr>
+          <w:rFonts w:ascii="Times New Roman" w:eastAsia="Times New Roman" w:hAnsi="Times New Roman" w:cs="Times New Roman"/>
+          <w:color w:val="2B2E34"/>
+          <w:sz w:val="26"/>
+          <w:szCs w:val="26"/>
+          <w:lang w:val="ru-RU"/>
+        </w:rPr>
+        <w:t>она</w:t>
+      </w:r>
+      <w:r>
+        <w:rPr>
+          <w:rFonts w:ascii="Times New Roman" w:eastAsia="Times New Roman" w:hAnsi="Times New Roman" w:cs="Times New Roman"/>
+          <w:color w:val="2B2E34"/>
+          <w:sz w:val="26"/>
+          <w:szCs w:val="26"/>
+        </w:rPr>
+        <w:t xml:space="preserve"> </w:t>
+      </w:r>
+      <w:r>
+        <w:rPr>
+          <w:rFonts w:ascii="Times New Roman" w:eastAsia="Times New Roman" w:hAnsi="Times New Roman" w:cs="Times New Roman"/>
+          <w:color w:val="2B2E34"/>
+          <w:sz w:val="26"/>
+          <w:szCs w:val="26"/>
+          <w:lang w:val="ru-RU"/>
+        </w:rPr>
+        <w:t>могла</w:t>
+      </w:r>
+      <w:r>
+        <w:rPr>
+          <w:rFonts w:ascii="Times New Roman" w:eastAsia="Times New Roman" w:hAnsi="Times New Roman" w:cs="Times New Roman"/>
+          <w:color w:val="2B2E34"/>
+          <w:sz w:val="26"/>
+          <w:szCs w:val="26"/>
+        </w:rPr>
+        <w:t xml:space="preserve"> </w:t>
+      </w:r>
+      <w:r>
+        <w:rPr>
+          <w:rFonts w:ascii="Times New Roman" w:eastAsia="Times New Roman" w:hAnsi="Times New Roman" w:cs="Times New Roman"/>
+          <w:color w:val="2B2E34"/>
+          <w:sz w:val="26"/>
+          <w:szCs w:val="26"/>
+          <w:lang w:val="ru-RU"/>
+        </w:rPr>
+        <w:t>по</w:t>
+      </w:r>
+      <w:r>
+        <w:rPr>
+          <w:rFonts w:ascii="Times New Roman" w:eastAsia="Times New Roman" w:hAnsi="Times New Roman" w:cs="Times New Roman"/>
+          <w:color w:val="2B2E34"/>
+          <w:sz w:val="26"/>
+          <w:szCs w:val="26"/>
+        </w:rPr>
+        <w:t xml:space="preserve"> </w:t>
+      </w:r>
+      <w:r>
+        <w:rPr>
+          <w:rFonts w:ascii="Times New Roman" w:eastAsia="Times New Roman" w:hAnsi="Times New Roman" w:cs="Times New Roman"/>
+          <w:color w:val="2B2E34"/>
+          <w:sz w:val="26"/>
+          <w:szCs w:val="26"/>
+          <w:lang w:val="ru-RU"/>
+        </w:rPr>
+        <w:t>требованию</w:t>
+      </w:r>
+      <w:r>
+        <w:rPr>
+          <w:rFonts w:ascii="Times New Roman" w:eastAsia="Times New Roman" w:hAnsi="Times New Roman" w:cs="Times New Roman"/>
+          <w:color w:val="2B2E34"/>
+          <w:sz w:val="26"/>
+          <w:szCs w:val="26"/>
+        </w:rPr>
+        <w:t xml:space="preserve"> </w:t>
+      </w:r>
+      <w:r>
+        <w:rPr>
+          <w:rFonts w:ascii="Times New Roman" w:eastAsia="Times New Roman" w:hAnsi="Times New Roman" w:cs="Times New Roman"/>
+          <w:color w:val="2B2E34"/>
+          <w:sz w:val="26"/>
+          <w:szCs w:val="26"/>
+          <w:lang w:val="ru-RU"/>
+        </w:rPr>
+        <w:t>пользователя</w:t>
+      </w:r>
+      <w:r>
+        <w:rPr>
+          <w:rFonts w:ascii="Times New Roman" w:eastAsia="Times New Roman" w:hAnsi="Times New Roman" w:cs="Times New Roman"/>
+          <w:color w:val="2B2E34"/>
+          <w:sz w:val="26"/>
+          <w:szCs w:val="26"/>
+        </w:rPr>
+        <w:t xml:space="preserve"> </w:t>
+      </w:r>
+      <w:r>
+        <w:rPr>
+          <w:rFonts w:ascii="Times New Roman" w:eastAsia="Times New Roman" w:hAnsi="Times New Roman" w:cs="Times New Roman"/>
+          <w:color w:val="2B2E34"/>
+          <w:sz w:val="26"/>
+          <w:szCs w:val="26"/>
+          <w:lang w:val="ru-RU"/>
+        </w:rPr>
+        <w:t>выводить</w:t>
+      </w:r>
+      <w:r>
+        <w:rPr>
+          <w:rFonts w:ascii="Times New Roman" w:eastAsia="Times New Roman" w:hAnsi="Times New Roman" w:cs="Times New Roman"/>
+          <w:color w:val="2B2E34"/>
+          <w:sz w:val="26"/>
+          <w:szCs w:val="26"/>
+        </w:rPr>
+        <w:t xml:space="preserve"> </w:t>
+      </w:r>
+      <w:r>
+        <w:rPr>
+          <w:rFonts w:ascii="Times New Roman" w:eastAsia="Times New Roman" w:hAnsi="Times New Roman" w:cs="Times New Roman"/>
+          <w:color w:val="2B2E34"/>
+          <w:sz w:val="26"/>
+          <w:szCs w:val="26"/>
+          <w:lang w:val="ru-RU"/>
+        </w:rPr>
+        <w:t>данные</w:t>
+      </w:r>
+      <w:r>
+        <w:rPr>
+          <w:rFonts w:ascii="Times New Roman" w:eastAsia="Times New Roman" w:hAnsi="Times New Roman" w:cs="Times New Roman"/>
+          <w:color w:val="2B2E34"/>
+          <w:sz w:val="26"/>
+          <w:szCs w:val="26"/>
+        </w:rPr>
+        <w:t xml:space="preserve"> </w:t>
+      </w:r>
+      <w:r>
+        <w:rPr>
+          <w:rFonts w:ascii="Times New Roman" w:eastAsia="Times New Roman" w:hAnsi="Times New Roman" w:cs="Times New Roman"/>
+          <w:color w:val="2B2E34"/>
+          <w:sz w:val="26"/>
+          <w:szCs w:val="26"/>
+          <w:lang w:val="ru-RU"/>
+        </w:rPr>
+        <w:t>либо</w:t>
+      </w:r>
+      <w:r>
+        <w:rPr>
+          <w:rFonts w:ascii="Times New Roman" w:eastAsia="Times New Roman" w:hAnsi="Times New Roman" w:cs="Times New Roman"/>
+          <w:color w:val="2B2E34"/>
+          <w:sz w:val="26"/>
+          <w:szCs w:val="26"/>
+        </w:rPr>
+        <w:t xml:space="preserve"> </w:t>
+      </w:r>
+      <w:r>
+        <w:rPr>
+          <w:rFonts w:ascii="Times New Roman" w:eastAsia="Times New Roman" w:hAnsi="Times New Roman" w:cs="Times New Roman"/>
+          <w:color w:val="2B2E34"/>
+          <w:sz w:val="26"/>
+          <w:szCs w:val="26"/>
+          <w:lang w:val="ru-RU"/>
+        </w:rPr>
+        <w:t>по</w:t>
+      </w:r>
+      <w:r>
+        <w:rPr>
+          <w:rFonts w:ascii="Times New Roman" w:eastAsia="Times New Roman" w:hAnsi="Times New Roman" w:cs="Times New Roman"/>
+          <w:color w:val="2B2E34"/>
+          <w:sz w:val="26"/>
+          <w:szCs w:val="26"/>
+        </w:rPr>
+        <w:t xml:space="preserve"> </w:t>
+      </w:r>
+      <w:r>
+        <w:rPr>
+          <w:rFonts w:ascii="Times New Roman" w:eastAsia="Times New Roman" w:hAnsi="Times New Roman" w:cs="Times New Roman"/>
+          <w:color w:val="2B2E34"/>
+          <w:sz w:val="26"/>
+          <w:szCs w:val="26"/>
+          <w:lang w:val="ru-RU"/>
+        </w:rPr>
+        <w:t>возрастанию</w:t>
+      </w:r>
+      <w:r>
+        <w:rPr>
+          <w:rFonts w:ascii="Times New Roman" w:eastAsia="Times New Roman" w:hAnsi="Times New Roman" w:cs="Times New Roman"/>
+          <w:color w:val="2B2E34"/>
+          <w:sz w:val="26"/>
+          <w:szCs w:val="26"/>
+        </w:rPr>
+        <w:t xml:space="preserve">, </w:t>
+      </w:r>
+      <w:r>
+        <w:rPr>
+          <w:rFonts w:ascii="Times New Roman" w:eastAsia="Times New Roman" w:hAnsi="Times New Roman" w:cs="Times New Roman"/>
+          <w:color w:val="2B2E34"/>
+          <w:sz w:val="26"/>
+          <w:szCs w:val="26"/>
+          <w:lang w:val="ru-RU"/>
+        </w:rPr>
+        <w:t>либо</w:t>
+      </w:r>
+      <w:r>
+        <w:rPr>
+          <w:rFonts w:ascii="Times New Roman" w:eastAsia="Times New Roman" w:hAnsi="Times New Roman" w:cs="Times New Roman"/>
+          <w:color w:val="2B2E34"/>
+          <w:sz w:val="26"/>
+          <w:szCs w:val="26"/>
+        </w:rPr>
+        <w:t xml:space="preserve"> </w:t>
+      </w:r>
+      <w:r>
+        <w:rPr>
+          <w:rFonts w:ascii="Times New Roman" w:eastAsia="Times New Roman" w:hAnsi="Times New Roman" w:cs="Times New Roman"/>
+          <w:color w:val="2B2E34"/>
+          <w:sz w:val="26"/>
+          <w:szCs w:val="26"/>
+          <w:lang w:val="ru-RU"/>
+        </w:rPr>
+        <w:t>по</w:t>
+      </w:r>
+      <w:r>
+        <w:rPr>
+          <w:rFonts w:ascii="Times New Roman" w:eastAsia="Times New Roman" w:hAnsi="Times New Roman" w:cs="Times New Roman"/>
+          <w:color w:val="2B2E34"/>
+          <w:sz w:val="26"/>
+          <w:szCs w:val="26"/>
+        </w:rPr>
+        <w:t xml:space="preserve"> </w:t>
+      </w:r>
+      <w:r>
+        <w:rPr>
+          <w:rFonts w:ascii="Times New Roman" w:eastAsia="Times New Roman" w:hAnsi="Times New Roman" w:cs="Times New Roman"/>
+          <w:color w:val="2B2E34"/>
+          <w:sz w:val="26"/>
+          <w:szCs w:val="26"/>
+          <w:lang w:val="ru-RU"/>
+        </w:rPr>
+        <w:t>убыванию</w:t>
+      </w:r>
+      <w:r>
+        <w:rPr>
+          <w:rFonts w:ascii="Times New Roman" w:eastAsia="Times New Roman" w:hAnsi="Times New Roman" w:cs="Times New Roman"/>
+          <w:color w:val="2B2E34"/>
+          <w:sz w:val="26"/>
+          <w:szCs w:val="26"/>
+        </w:rPr>
+        <w:t xml:space="preserve">. </w:t>
+      </w:r>
+      <w:r>
+        <w:rPr>
+          <w:rFonts w:ascii="Times New Roman" w:eastAsia="Times New Roman" w:hAnsi="Times New Roman" w:cs="Times New Roman"/>
+          <w:color w:val="2B2E34"/>
+          <w:sz w:val="26"/>
+          <w:szCs w:val="26"/>
+          <w:lang w:val="ru-RU"/>
+        </w:rPr>
+        <w:t>Информация</w:t>
+      </w:r>
+      <w:r>
+        <w:rPr>
+          <w:rFonts w:ascii="Times New Roman" w:eastAsia="Times New Roman" w:hAnsi="Times New Roman" w:cs="Times New Roman"/>
+          <w:color w:val="2B2E34"/>
+          <w:sz w:val="26"/>
+          <w:szCs w:val="26"/>
+        </w:rPr>
+        <w:t xml:space="preserve"> </w:t>
+      </w:r>
+      <w:r>
+        <w:rPr>
+          <w:rFonts w:ascii="Times New Roman" w:eastAsia="Times New Roman" w:hAnsi="Times New Roman" w:cs="Times New Roman"/>
+          <w:color w:val="2B2E34"/>
+          <w:sz w:val="26"/>
+          <w:szCs w:val="26"/>
+          <w:lang w:val="ru-RU"/>
+        </w:rPr>
+        <w:t>о</w:t>
+      </w:r>
+      <w:r>
+        <w:rPr>
+          <w:rFonts w:ascii="Times New Roman" w:eastAsia="Times New Roman" w:hAnsi="Times New Roman" w:cs="Times New Roman"/>
+          <w:color w:val="2B2E34"/>
+          <w:sz w:val="26"/>
+          <w:szCs w:val="26"/>
+        </w:rPr>
+        <w:t xml:space="preserve"> </w:t>
+      </w:r>
+      <w:r>
+        <w:rPr>
+          <w:rFonts w:ascii="Times New Roman" w:eastAsia="Times New Roman" w:hAnsi="Times New Roman" w:cs="Times New Roman"/>
+          <w:color w:val="2B2E34"/>
+          <w:sz w:val="26"/>
+          <w:szCs w:val="26"/>
+          <w:lang w:val="ru-RU"/>
+        </w:rPr>
+        <w:t>требуемом</w:t>
+      </w:r>
+      <w:r>
+        <w:rPr>
+          <w:rFonts w:ascii="Times New Roman" w:eastAsia="Times New Roman" w:hAnsi="Times New Roman" w:cs="Times New Roman"/>
+          <w:color w:val="2B2E34"/>
+          <w:sz w:val="26"/>
+          <w:szCs w:val="26"/>
+        </w:rPr>
+        <w:t xml:space="preserve"> </w:t>
+      </w:r>
+      <w:r>
+        <w:rPr>
+          <w:rFonts w:ascii="Times New Roman" w:eastAsia="Times New Roman" w:hAnsi="Times New Roman" w:cs="Times New Roman"/>
+          <w:color w:val="2B2E34"/>
+          <w:sz w:val="26"/>
+          <w:szCs w:val="26"/>
+          <w:lang w:val="ru-RU"/>
+        </w:rPr>
+        <w:t>виде</w:t>
+      </w:r>
+      <w:r>
+        <w:rPr>
+          <w:rFonts w:ascii="Times New Roman" w:eastAsia="Times New Roman" w:hAnsi="Times New Roman" w:cs="Times New Roman"/>
+          <w:color w:val="2B2E34"/>
+          <w:sz w:val="26"/>
+          <w:szCs w:val="26"/>
+        </w:rPr>
+        <w:t xml:space="preserve"> </w:t>
+      </w:r>
+      <w:r>
+        <w:rPr>
+          <w:rFonts w:ascii="Times New Roman" w:eastAsia="Times New Roman" w:hAnsi="Times New Roman" w:cs="Times New Roman"/>
+          <w:color w:val="2B2E34"/>
+          <w:sz w:val="26"/>
+          <w:szCs w:val="26"/>
+          <w:lang w:val="ru-RU"/>
+        </w:rPr>
+        <w:t>сортировки</w:t>
+      </w:r>
+      <w:r>
+        <w:rPr>
+          <w:rFonts w:ascii="Times New Roman" w:eastAsia="Times New Roman" w:hAnsi="Times New Roman" w:cs="Times New Roman"/>
+          <w:color w:val="2B2E34"/>
+          <w:sz w:val="26"/>
+          <w:szCs w:val="26"/>
+        </w:rPr>
+        <w:t xml:space="preserve"> </w:t>
+      </w:r>
+      <w:r>
+        <w:rPr>
+          <w:rFonts w:ascii="Times New Roman" w:eastAsia="Times New Roman" w:hAnsi="Times New Roman" w:cs="Times New Roman"/>
+          <w:color w:val="2B2E34"/>
+          <w:sz w:val="26"/>
+          <w:szCs w:val="26"/>
+          <w:lang w:val="ru-RU"/>
+        </w:rPr>
+        <w:t>должна</w:t>
+      </w:r>
+      <w:r>
+        <w:rPr>
+          <w:rFonts w:ascii="Times New Roman" w:eastAsia="Times New Roman" w:hAnsi="Times New Roman" w:cs="Times New Roman"/>
+          <w:color w:val="2B2E34"/>
+          <w:sz w:val="26"/>
+          <w:szCs w:val="26"/>
+        </w:rPr>
+        <w:t xml:space="preserve"> </w:t>
+      </w:r>
+      <w:r>
+        <w:rPr>
+          <w:rFonts w:ascii="Times New Roman" w:eastAsia="Times New Roman" w:hAnsi="Times New Roman" w:cs="Times New Roman"/>
+          <w:color w:val="2B2E34"/>
+          <w:sz w:val="26"/>
+          <w:szCs w:val="26"/>
+          <w:lang w:val="ru-RU"/>
+        </w:rPr>
+        <w:t>содержаться</w:t>
+      </w:r>
+      <w:r>
+        <w:rPr>
+          <w:rFonts w:ascii="Times New Roman" w:eastAsia="Times New Roman" w:hAnsi="Times New Roman" w:cs="Times New Roman"/>
+          <w:color w:val="2B2E34"/>
+          <w:sz w:val="26"/>
+          <w:szCs w:val="26"/>
+        </w:rPr>
+        <w:t xml:space="preserve"> </w:t>
+      </w:r>
+      <w:r>
+        <w:rPr>
+          <w:rFonts w:ascii="Times New Roman" w:eastAsia="Times New Roman" w:hAnsi="Times New Roman" w:cs="Times New Roman"/>
+          <w:color w:val="2B2E34"/>
+          <w:sz w:val="26"/>
+          <w:szCs w:val="26"/>
+          <w:lang w:val="ru-RU"/>
+        </w:rPr>
+        <w:t>в</w:t>
+      </w:r>
+      <w:r>
+        <w:rPr>
+          <w:rFonts w:ascii="Times New Roman" w:eastAsia="Times New Roman" w:hAnsi="Times New Roman" w:cs="Times New Roman"/>
+          <w:color w:val="2B2E34"/>
+          <w:sz w:val="26"/>
+          <w:szCs w:val="26"/>
+        </w:rPr>
+        <w:t xml:space="preserve"> </w:t>
+      </w:r>
+      <w:r>
+        <w:rPr>
+          <w:rFonts w:ascii="Times New Roman" w:eastAsia="Times New Roman" w:hAnsi="Times New Roman" w:cs="Times New Roman"/>
+          <w:color w:val="2B2E34"/>
+          <w:sz w:val="26"/>
+          <w:szCs w:val="26"/>
+          <w:lang w:val="ru-RU"/>
+        </w:rPr>
+        <w:t>том</w:t>
+      </w:r>
+      <w:r>
+        <w:rPr>
+          <w:rFonts w:ascii="Times New Roman" w:eastAsia="Times New Roman" w:hAnsi="Times New Roman" w:cs="Times New Roman"/>
+          <w:color w:val="2B2E34"/>
+          <w:sz w:val="26"/>
+          <w:szCs w:val="26"/>
+        </w:rPr>
+        <w:t xml:space="preserve"> </w:t>
+      </w:r>
+      <w:r>
+        <w:rPr>
+          <w:rFonts w:ascii="Times New Roman" w:eastAsia="Times New Roman" w:hAnsi="Times New Roman" w:cs="Times New Roman"/>
+          <w:color w:val="2B2E34"/>
+          <w:sz w:val="26"/>
+          <w:szCs w:val="26"/>
+          <w:lang w:val="ru-RU"/>
+        </w:rPr>
+        <w:t>же</w:t>
+      </w:r>
+      <w:r>
+        <w:rPr>
+          <w:rFonts w:ascii="Times New Roman" w:eastAsia="Times New Roman" w:hAnsi="Times New Roman" w:cs="Times New Roman"/>
+          <w:color w:val="2B2E34"/>
+          <w:sz w:val="26"/>
+          <w:szCs w:val="26"/>
+        </w:rPr>
+        <w:t xml:space="preserve"> </w:t>
+      </w:r>
+      <w:r>
+        <w:rPr>
+          <w:rFonts w:ascii="Times New Roman" w:eastAsia="Times New Roman" w:hAnsi="Times New Roman" w:cs="Times New Roman"/>
+          <w:color w:val="2B2E34"/>
+          <w:sz w:val="26"/>
+          <w:szCs w:val="26"/>
+          <w:lang w:val="ru-RU"/>
+        </w:rPr>
+        <w:t>входном</w:t>
+      </w:r>
+      <w:r>
+        <w:rPr>
+          <w:rFonts w:ascii="Times New Roman" w:eastAsia="Times New Roman" w:hAnsi="Times New Roman" w:cs="Times New Roman"/>
+          <w:color w:val="2B2E34"/>
+          <w:sz w:val="26"/>
+          <w:szCs w:val="26"/>
+        </w:rPr>
+        <w:t xml:space="preserve"> </w:t>
+      </w:r>
+      <w:r>
+        <w:rPr>
+          <w:rFonts w:ascii="Times New Roman" w:eastAsia="Times New Roman" w:hAnsi="Times New Roman" w:cs="Times New Roman"/>
+          <w:color w:val="2B2E34"/>
+          <w:sz w:val="26"/>
+          <w:szCs w:val="26"/>
+          <w:lang w:val="ru-RU"/>
+        </w:rPr>
+        <w:t>файле</w:t>
+      </w:r>
+      <w:r>
+        <w:rPr>
+          <w:rFonts w:ascii="Times New Roman" w:eastAsia="Times New Roman" w:hAnsi="Times New Roman" w:cs="Times New Roman"/>
+          <w:color w:val="2B2E34"/>
+          <w:sz w:val="26"/>
+          <w:szCs w:val="26"/>
+        </w:rPr>
+        <w:t>.</w:t>
       </w:r>
       <w:r>
         <w:rPr>
@@ -7374,7 +9595,6 @@
           <w:rFonts w:ascii="Times New Roman" w:eastAsia="Times New Roman" w:hAnsi="Times New Roman" w:cs="Times New Roman"/>
           <w:sz w:val="26"/>
           <w:szCs w:val="26"/>
-          <w:lang w:val="ru-RU"/>
         </w:rPr>
       </w:pPr>
     </w:p>
@@ -7386,7 +9606,6 @@
           <w:rFonts w:ascii="Times New Roman" w:eastAsia="Times New Roman" w:hAnsi="Times New Roman" w:cs="Times New Roman"/>
           <w:sz w:val="26"/>
           <w:szCs w:val="26"/>
-          <w:lang w:val="ru-RU"/>
         </w:rPr>
       </w:pPr>
       <w:r>
@@ -7399,7 +9618,18 @@
           <w:szCs w:val="26"/>
           <w:lang w:val="ru-RU"/>
         </w:rPr>
-        <w:t>Задача 4.</w:t>
+        <w:t>Задача</w:t>
+      </w:r>
+      <w:r>
+        <w:rPr>
+          <w:rFonts w:ascii="Times New Roman" w:eastAsia="Times New Roman" w:hAnsi="Times New Roman" w:cs="Times New Roman"/>
+          <w:b/>
+          <w:bCs/>
+          <w:color w:val="000000"/>
+          <w:sz w:val="26"/>
+          <w:szCs w:val="26"/>
+        </w:rPr>
+        <w:t xml:space="preserve"> 4.</w:t>
       </w:r>
       <w:r>
         <w:rPr>
@@ -7419,7 +9649,6 @@
           <w:rFonts w:ascii="Times New Roman" w:eastAsia="Times New Roman" w:hAnsi="Times New Roman" w:cs="Times New Roman"/>
           <w:sz w:val="26"/>
           <w:szCs w:val="26"/>
-          <w:lang w:val="ru-RU"/>
         </w:rPr>
       </w:pPr>
       <w:r>
@@ -7430,7 +9659,83 @@
           <w:szCs w:val="26"/>
           <w:lang w:val="ru-RU"/>
         </w:rPr>
-        <w:t>Разработайте программу проверки правильности сортировки</w:t>
+        <w:t>Разработайте</w:t>
+      </w:r>
+      <w:r>
+        <w:rPr>
+          <w:rFonts w:ascii="Times New Roman" w:eastAsia="Times New Roman" w:hAnsi="Times New Roman" w:cs="Times New Roman"/>
+          <w:color w:val="2B2E34"/>
+          <w:sz w:val="26"/>
+          <w:szCs w:val="26"/>
+        </w:rPr>
+        <w:t xml:space="preserve"> </w:t>
+      </w:r>
+      <w:r>
+        <w:rPr>
+          <w:rFonts w:ascii="Times New Roman" w:eastAsia="Times New Roman" w:hAnsi="Times New Roman" w:cs="Times New Roman"/>
+          <w:color w:val="2B2E34"/>
+          <w:sz w:val="26"/>
+          <w:szCs w:val="26"/>
+          <w:lang w:val="ru-RU"/>
+        </w:rPr>
+        <w:t>программу</w:t>
+      </w:r>
+      <w:r>
+        <w:rPr>
+          <w:rFonts w:ascii="Times New Roman" w:eastAsia="Times New Roman" w:hAnsi="Times New Roman" w:cs="Times New Roman"/>
+          <w:color w:val="2B2E34"/>
+          <w:sz w:val="26"/>
+          <w:szCs w:val="26"/>
+        </w:rPr>
+        <w:t xml:space="preserve"> </w:t>
+      </w:r>
+      <w:r>
+        <w:rPr>
+          <w:rFonts w:ascii="Times New Roman" w:eastAsia="Times New Roman" w:hAnsi="Times New Roman" w:cs="Times New Roman"/>
+          <w:color w:val="2B2E34"/>
+          <w:sz w:val="26"/>
+          <w:szCs w:val="26"/>
+          <w:lang w:val="ru-RU"/>
+        </w:rPr>
+        <w:t>проверки</w:t>
+      </w:r>
+      <w:r>
+        <w:rPr>
+          <w:rFonts w:ascii="Times New Roman" w:eastAsia="Times New Roman" w:hAnsi="Times New Roman" w:cs="Times New Roman"/>
+          <w:color w:val="2B2E34"/>
+          <w:sz w:val="26"/>
+          <w:szCs w:val="26"/>
+        </w:rPr>
+        <w:t xml:space="preserve"> </w:t>
+      </w:r>
+      <w:r>
+        <w:rPr>
+          <w:rFonts w:ascii="Times New Roman" w:eastAsia="Times New Roman" w:hAnsi="Times New Roman" w:cs="Times New Roman"/>
+          <w:color w:val="2B2E34"/>
+          <w:sz w:val="26"/>
+          <w:szCs w:val="26"/>
+          <w:lang w:val="ru-RU"/>
+        </w:rPr>
+        <w:t>правильности</w:t>
+      </w:r>
+      <w:r>
+        <w:rPr>
+          <w:rFonts w:ascii="Times New Roman" w:eastAsia="Times New Roman" w:hAnsi="Times New Roman" w:cs="Times New Roman"/>
+          <w:color w:val="2B2E34"/>
+          <w:sz w:val="26"/>
+          <w:szCs w:val="26"/>
+        </w:rPr>
+        <w:t xml:space="preserve"> </w:t>
+      </w:r>
+      <w:r>
+        <w:rPr>
+          <w:rFonts w:ascii="Times New Roman" w:eastAsia="Times New Roman" w:hAnsi="Times New Roman" w:cs="Times New Roman"/>
+          <w:color w:val="2B2E34"/>
+          <w:sz w:val="26"/>
+          <w:szCs w:val="26"/>
+          <w:lang w:val="ru-RU"/>
+        </w:rPr>
+        <w:t>сортировки</w:t>
       </w:r>
     </w:p>
     <w:p>
@@ -7440,7 +9745,6 @@
           <w:rFonts w:ascii="Times New Roman" w:eastAsia="Times New Roman" w:hAnsi="Times New Roman" w:cs="Times New Roman"/>
           <w:sz w:val="24"/>
           <w:szCs w:val="24"/>
-          <w:lang w:val="ru-RU"/>
         </w:rPr>
       </w:pPr>
     </w:p>
@@ -7501,7 +9805,6 @@
           <w:rFonts w:ascii="Times New Roman" w:eastAsia="Times New Roman" w:hAnsi="Times New Roman" w:cs="Times New Roman"/>
           <w:sz w:val="24"/>
           <w:szCs w:val="24"/>
-          <w:lang w:val="ru-RU"/>
         </w:rPr>
       </w:pPr>
     </w:p>
@@ -10534,25 +12837,7 @@
           <w:szCs w:val="18"/>
         </w:rPr>
         <w:br/>
-        <w:t xml:space="preserve">      </w:t>
-      </w:r>
-      <w:proofErr w:type="gramStart"/>
-      <w:r>
-        <w:rPr>
-          <w:rFonts w:ascii="Courier New" w:hAnsi="Courier New" w:cs="Courier New"/>
-          <w:sz w:val="18"/>
-          <w:szCs w:val="18"/>
-        </w:rPr>
-        <w:t xml:space="preserve">  }</w:t>
-      </w:r>
-      <w:proofErr w:type="gramEnd"/>
-      <w:r>
-        <w:rPr>
-          <w:rFonts w:ascii="Courier New" w:hAnsi="Courier New" w:cs="Courier New"/>
-          <w:sz w:val="18"/>
-          <w:szCs w:val="18"/>
-        </w:rPr>
-        <w:t xml:space="preserve"> else {</w:t>
+        <w:t xml:space="preserve">        } else {</w:t>
       </w:r>
       <w:r>
         <w:rPr>

</xml_diff>